<commit_message>
Actualización Plan de Proyecto
5. Gestión de Recursos
</commit_message>
<xml_diff>
--- a/PlanDeProyecto.docx
+++ b/PlanDeProyecto.docx
@@ -45,7 +45,25 @@
           <w:sz w:val="32"/>
           <w:szCs w:val="32"/>
         </w:rPr>
-        <w:t>(Pressman)</w:t>
+        <w:t>(</w:t>
+      </w:r>
+      <w:proofErr w:type="spellStart"/>
+      <w:r>
+        <w:rPr>
+          <w:b/>
+          <w:sz w:val="32"/>
+          <w:szCs w:val="32"/>
+        </w:rPr>
+        <w:t>Pressman</w:t>
+      </w:r>
+      <w:proofErr w:type="spellEnd"/>
+      <w:r>
+        <w:rPr>
+          <w:b/>
+          <w:sz w:val="32"/>
+          <w:szCs w:val="32"/>
+        </w:rPr>
+        <w:t>)</w:t>
       </w:r>
     </w:p>
     <w:p>
@@ -370,8 +388,36 @@
                 <w:sz w:val="32"/>
                 <w:szCs w:val="32"/>
               </w:rPr>
-              <w:t>Agustín Jofré Millet</w:t>
+              <w:t xml:space="preserve">Agustín </w:t>
             </w:r>
+            <w:proofErr w:type="spellStart"/>
+            <w:r>
+              <w:rPr>
+                <w:color w:val="00000A"/>
+                <w:sz w:val="32"/>
+                <w:szCs w:val="32"/>
+              </w:rPr>
+              <w:t>Jofré</w:t>
+            </w:r>
+            <w:proofErr w:type="spellEnd"/>
+            <w:r>
+              <w:rPr>
+                <w:color w:val="00000A"/>
+                <w:sz w:val="32"/>
+                <w:szCs w:val="32"/>
+              </w:rPr>
+              <w:t xml:space="preserve"> </w:t>
+            </w:r>
+            <w:proofErr w:type="spellStart"/>
+            <w:r>
+              <w:rPr>
+                <w:color w:val="00000A"/>
+                <w:sz w:val="32"/>
+                <w:szCs w:val="32"/>
+              </w:rPr>
+              <w:t>Millet</w:t>
+            </w:r>
+            <w:proofErr w:type="spellEnd"/>
           </w:p>
         </w:tc>
         <w:tc>
@@ -492,6 +538,7 @@
               <w:contextualSpacing w:val="0"/>
               <w:jc w:val="center"/>
             </w:pPr>
+            <w:proofErr w:type="spellStart"/>
             <w:r>
               <w:rPr>
                 <w:rFonts w:ascii="Helvetica Neue" w:eastAsia="Helvetica Neue" w:hAnsi="Helvetica Neue" w:cs="Helvetica Neue"/>
@@ -499,7 +546,17 @@
                 <w:sz w:val="32"/>
                 <w:szCs w:val="32"/>
               </w:rPr>
-              <w:t>Huaibo Yang</w:t>
+              <w:t>Huaibo</w:t>
+            </w:r>
+            <w:proofErr w:type="spellEnd"/>
+            <w:r>
+              <w:rPr>
+                <w:rFonts w:ascii="Helvetica Neue" w:eastAsia="Helvetica Neue" w:hAnsi="Helvetica Neue" w:cs="Helvetica Neue"/>
+                <w:color w:val="00000A"/>
+                <w:sz w:val="32"/>
+                <w:szCs w:val="32"/>
+              </w:rPr>
+              <w:t xml:space="preserve"> Yang</w:t>
             </w:r>
           </w:p>
         </w:tc>
@@ -734,8 +791,17 @@
                 <w:sz w:val="20"/>
                 <w:szCs w:val="20"/>
               </w:rPr>
-              <w:t>iDoctor team</w:t>
+              <w:t xml:space="preserve">iDoctor </w:t>
             </w:r>
+            <w:proofErr w:type="spellStart"/>
+            <w:r>
+              <w:rPr>
+                <w:sz w:val="20"/>
+                <w:szCs w:val="20"/>
+              </w:rPr>
+              <w:t>team</w:t>
+            </w:r>
+            <w:proofErr w:type="spellEnd"/>
           </w:p>
         </w:tc>
         <w:tc>
@@ -1850,10 +1916,7 @@
         <w:tab/>
       </w:r>
       <w:r>
-        <w:t>Priorización de riesgos de</w:t>
-      </w:r>
-      <w:r>
-        <w:t>l proyecto</w:t>
+        <w:t>Priorización de riesgos del proyecto</w:t>
       </w:r>
       <w:r>
         <w:tab/>
@@ -2008,10 +2071,7 @@
         <w:tab/>
       </w:r>
       <w:r>
-        <w:t>Gráf</w:t>
-      </w:r>
-      <w:r>
-        <w:t>ico Gantt</w:t>
+        <w:t>Gráfico Gantt</w:t>
       </w:r>
       <w:r>
         <w:tab/>
@@ -2373,10 +2433,15 @@
         <w:tab/>
       </w:r>
       <w:r>
-        <w:t>Tipos de artefactos a g</w:t>
-      </w:r>
-      <w:r>
-        <w:t>estionar (los ECSs)</w:t>
+        <w:t xml:space="preserve">Tipos de artefactos a gestionar (los </w:t>
+      </w:r>
+      <w:proofErr w:type="spellStart"/>
+      <w:r>
+        <w:t>ECSs</w:t>
+      </w:r>
+      <w:proofErr w:type="spellEnd"/>
+      <w:r>
+        <w:t>)</w:t>
       </w:r>
       <w:r>
         <w:tab/>
@@ -2402,8 +2467,13 @@
         <w:tab/>
       </w:r>
       <w:r>
-        <w:t>Criterios y protocolos para  Nombrar los ECSs</w:t>
-      </w:r>
+        <w:t xml:space="preserve">Criterios y protocolos para  Nombrar los </w:t>
+      </w:r>
+      <w:proofErr w:type="spellStart"/>
+      <w:r>
+        <w:t>ECSs</w:t>
+      </w:r>
+      <w:proofErr w:type="spellEnd"/>
       <w:r>
         <w:tab/>
       </w:r>
@@ -2480,10 +2550,7 @@
         <w:tab/>
       </w:r>
       <w:r>
-        <w:t>Registros para mantener e</w:t>
-      </w:r>
-      <w:r>
-        <w:t>l rastro de los cambios</w:t>
+        <w:t>Registros para mantener el rastro de los cambios</w:t>
       </w:r>
       <w:r>
         <w:tab/>
@@ -2581,57 +2648,25 @@
       <w:bookmarkStart w:id="2" w:name="_1fob9te" w:colFirst="0" w:colLast="0"/>
       <w:bookmarkEnd w:id="2"/>
       <w:r>
-        <w:t>El objetivo general del proyecto iDoctor consiste en realizar una</w:t>
+        <w:t>El objetivo general del proyecto iDoctor consiste en realizar una aplicación basada en consultas médica</w:t>
+      </w:r>
+      <w:r>
+        <w:t>s</w:t>
+      </w:r>
+      <w:r>
+        <w:t>.  Más concretamente, el proyecto va destinado a cualquier persona (potencial paciente o profesional sanitario). En primer lugar, cualquier persona podrá consultar información sobre primeros auxilios, s</w:t>
+      </w:r>
+      <w:r>
+        <w:t>u historial clínico y realizar</w:t>
       </w:r>
       <w:r>
         <w:t xml:space="preserve"> </w:t>
       </w:r>
       <w:r>
-        <w:t>aplicación basad</w:t>
-      </w:r>
-      <w:r>
-        <w:t>a</w:t>
-      </w:r>
-      <w:r>
-        <w:t xml:space="preserve"> en</w:t>
-      </w:r>
-      <w:r>
-        <w:t xml:space="preserve"> </w:t>
-      </w:r>
-      <w:r>
-        <w:t>consulta</w:t>
-      </w:r>
-      <w:r>
-        <w:t xml:space="preserve">s </w:t>
-      </w:r>
-      <w:r>
-        <w:t>médica</w:t>
-      </w:r>
-      <w:r>
-        <w:t>s</w:t>
-      </w:r>
-      <w:r>
-        <w:t xml:space="preserve">.  Más concretamente, el proyecto va destinado a cualquier persona (potencial </w:t>
-      </w:r>
-      <w:bookmarkStart w:id="3" w:name="_GoBack"/>
-      <w:r>
-        <w:t xml:space="preserve">paciente o profesional sanitario). En </w:t>
-      </w:r>
-      <w:r>
-        <w:t>p</w:t>
-      </w:r>
-      <w:r>
-        <w:t xml:space="preserve">rimer lugar, cualquier persona podrá consultar </w:t>
-      </w:r>
-      <w:bookmarkEnd w:id="3"/>
-      <w:r>
-        <w:t xml:space="preserve">información sobre primeros auxilios, su historial clínico y realizarle una pregunta a </w:t>
-      </w:r>
-      <w:r>
-        <w:t xml:space="preserve">algún médico. En segundo lugar, un sanitario podrá responder a las preguntas realizadas por los demás usuarios del sistema, pero además podrá editar y agregar patologías que crea conveniente. En ambos casos, tanto el médico como el paciente se tendrán que </w:t>
-      </w:r>
-      <w:r>
-        <w:t>dar de alta para realizar estos procesos, aunque con diferentes tipos de cuentas, ya que para entrar como personal sanitarios se le pedirá su número de colegiado a la hora de registrarse.</w:t>
+        <w:t>cualquier</w:t>
+      </w:r>
+      <w:r>
+        <w:t xml:space="preserve"> pregunta a algún médico. En segundo lugar, un sanitario podrá responder a las preguntas realizadas por los demás usuarios del sistema, pero además podrá editar y agregar patologías que crea conveniente. En ambos casos, tanto el médico como el paciente se tendrán que dar de alta para realizar estos procesos, aunque con diferentes tipos de cuentas, ya que para entrar como personal sanitarios se le pedirá su número de colegiado a la hora de registrarse.</w:t>
       </w:r>
     </w:p>
     <w:p>
@@ -2644,8 +2679,8 @@
         <w:ind w:left="357" w:hanging="357"/>
         <w:contextualSpacing/>
       </w:pPr>
-      <w:bookmarkStart w:id="4" w:name="_3znysh7" w:colFirst="0" w:colLast="0"/>
-      <w:bookmarkEnd w:id="4"/>
+      <w:bookmarkStart w:id="3" w:name="_3znysh7" w:colFirst="0" w:colLast="0"/>
+      <w:bookmarkEnd w:id="3"/>
       <w:r>
         <w:rPr>
           <w:b/>
@@ -2665,8 +2700,8 @@
         <w:ind w:left="720" w:hanging="720"/>
         <w:contextualSpacing/>
       </w:pPr>
-      <w:bookmarkStart w:id="5" w:name="_2et92p0" w:colFirst="0" w:colLast="0"/>
-      <w:bookmarkEnd w:id="5"/>
+      <w:bookmarkStart w:id="4" w:name="_2et92p0" w:colFirst="0" w:colLast="0"/>
+      <w:bookmarkEnd w:id="4"/>
       <w:r>
         <w:rPr>
           <w:b/>
@@ -2683,10 +2718,7 @@
     </w:p>
     <w:p>
       <w:r>
-        <w:t>La aplicación abarca un sistema de ayuda para los pacientes por parte de una serie de profesionales de la medicina, los cuales ofrecen sus conocimientos y experiencia</w:t>
-      </w:r>
-      <w:r>
-        <w:t>.</w:t>
+        <w:t>La aplicación abarca un sistema de ayuda para los pacientes por parte de una serie de profesionales de la medicina, los cuales ofrecen sus conocimientos y experiencia.</w:t>
       </w:r>
     </w:p>
     <w:p>
@@ -2699,8 +2731,8 @@
         <w:ind w:left="720" w:hanging="720"/>
         <w:contextualSpacing/>
       </w:pPr>
-      <w:bookmarkStart w:id="6" w:name="_tyjcwt" w:colFirst="0" w:colLast="0"/>
-      <w:bookmarkEnd w:id="6"/>
+      <w:bookmarkStart w:id="5" w:name="_tyjcwt" w:colFirst="0" w:colLast="0"/>
+      <w:bookmarkEnd w:id="5"/>
       <w:r>
         <w:rPr>
           <w:b/>
@@ -2717,10 +2749,7 @@
     </w:p>
     <w:p>
       <w:r>
-        <w:t>-Historial clínico: Cada paciente tiene un listado de todas sus antecedentes médicos, los cuales servirán de ayuda para que el médico que ayude al paciente tenga ciertas referencias a la hora de</w:t>
-      </w:r>
-      <w:r>
-        <w:t xml:space="preserve"> tratar sus casos.</w:t>
+        <w:t>-Historial clínico: Cada paciente tiene un listado de todas sus antecedentes médicos, los cuales servirán de ayuda para que el médico que ayude al paciente tenga ciertas referencias a la hora de tratar sus casos.</w:t>
       </w:r>
     </w:p>
     <w:p>
@@ -2730,10 +2759,7 @@
     </w:p>
     <w:p>
       <w:r>
-        <w:t xml:space="preserve">-Diagnósticos: Para la búsqueda de un diagnóstico, </w:t>
-      </w:r>
-      <w:r>
-        <w:t>el paciente introduce una serie de datos a unas preguntas que le hace el sistema con el fin de ir descartando y asegurando un diagnóstico claro.</w:t>
+        <w:t>-Diagnósticos: Para la búsqueda de un diagnóstico, el paciente introduce una serie de datos a unas preguntas que le hace el sistema con el fin de ir descartando y asegurando un diagnóstico claro.</w:t>
       </w:r>
     </w:p>
     <w:p>
@@ -2746,8 +2772,8 @@
         <w:ind w:left="720" w:hanging="720"/>
         <w:contextualSpacing/>
       </w:pPr>
-      <w:bookmarkStart w:id="7" w:name="_3dy6vkm" w:colFirst="0" w:colLast="0"/>
-      <w:bookmarkEnd w:id="7"/>
+      <w:bookmarkStart w:id="6" w:name="_3dy6vkm" w:colFirst="0" w:colLast="0"/>
+      <w:bookmarkEnd w:id="6"/>
       <w:r>
         <w:rPr>
           <w:b/>
@@ -2768,8 +2794,8 @@
         <w:ind w:left="720" w:hanging="720"/>
         <w:contextualSpacing/>
       </w:pPr>
-      <w:bookmarkStart w:id="8" w:name="_1t3h5sf" w:colFirst="0" w:colLast="0"/>
-      <w:bookmarkEnd w:id="8"/>
+      <w:bookmarkStart w:id="7" w:name="_1t3h5sf" w:colFirst="0" w:colLast="0"/>
+      <w:bookmarkEnd w:id="7"/>
       <w:r>
         <w:rPr>
           <w:b/>
@@ -2805,28 +2831,25 @@
         <w:ind w:left="357" w:hanging="357"/>
         <w:contextualSpacing/>
       </w:pPr>
-      <w:bookmarkStart w:id="9" w:name="_4d34og8" w:colFirst="0" w:colLast="0"/>
+      <w:bookmarkStart w:id="8" w:name="_4d34og8" w:colFirst="0" w:colLast="0"/>
+      <w:bookmarkEnd w:id="8"/>
+      <w:r>
+        <w:rPr>
+          <w:b/>
+          <w:sz w:val="24"/>
+          <w:szCs w:val="24"/>
+        </w:rPr>
+        <w:t xml:space="preserve"> Modelo de proceso</w:t>
+      </w:r>
+    </w:p>
+    <w:p>
+      <w:pPr>
+        <w:ind w:left="720"/>
+      </w:pPr>
+      <w:bookmarkStart w:id="9" w:name="_2s8eyo1" w:colFirst="0" w:colLast="0"/>
       <w:bookmarkEnd w:id="9"/>
       <w:r>
-        <w:rPr>
-          <w:b/>
-          <w:sz w:val="24"/>
-          <w:szCs w:val="24"/>
-        </w:rPr>
-        <w:t xml:space="preserve"> Modelo de proceso</w:t>
-      </w:r>
-    </w:p>
-    <w:p>
-      <w:pPr>
-        <w:ind w:left="720"/>
-      </w:pPr>
-      <w:bookmarkStart w:id="10" w:name="_2s8eyo1" w:colFirst="0" w:colLast="0"/>
-      <w:bookmarkEnd w:id="10"/>
-      <w:r>
-        <w:t>Proceso unificado de desarr</w:t>
-      </w:r>
-      <w:r>
-        <w:t>ollo.</w:t>
+        <w:t>Proceso unificado de desarrollo.</w:t>
       </w:r>
     </w:p>
     <w:p>
@@ -2837,8 +2860,8 @@
         </w:numPr>
         <w:ind w:hanging="360"/>
       </w:pPr>
-      <w:bookmarkStart w:id="11" w:name="_17dp8vu" w:colFirst="0" w:colLast="0"/>
-      <w:bookmarkEnd w:id="11"/>
+      <w:bookmarkStart w:id="10" w:name="_17dp8vu" w:colFirst="0" w:colLast="0"/>
+      <w:bookmarkEnd w:id="10"/>
       <w:r>
         <w:rPr>
           <w:b/>
@@ -2858,8 +2881,8 @@
         <w:ind w:left="420" w:hanging="420"/>
         <w:contextualSpacing/>
       </w:pPr>
-      <w:bookmarkStart w:id="12" w:name="_3rdcrjn" w:colFirst="0" w:colLast="0"/>
-      <w:bookmarkEnd w:id="12"/>
+      <w:bookmarkStart w:id="11" w:name="_3rdcrjn" w:colFirst="0" w:colLast="0"/>
+      <w:bookmarkEnd w:id="11"/>
       <w:r>
         <w:rPr>
           <w:b/>
@@ -2880,8 +2903,8 @@
         <w:ind w:left="420" w:hanging="420"/>
         <w:contextualSpacing/>
       </w:pPr>
-      <w:bookmarkStart w:id="13" w:name="_26in1rg" w:colFirst="0" w:colLast="0"/>
-      <w:bookmarkEnd w:id="13"/>
+      <w:bookmarkStart w:id="12" w:name="_26in1rg" w:colFirst="0" w:colLast="0"/>
+      <w:bookmarkEnd w:id="12"/>
       <w:r>
         <w:rPr>
           <w:b/>
@@ -2903,8 +2926,8 @@
         <w:ind w:left="420" w:hanging="420"/>
         <w:contextualSpacing/>
       </w:pPr>
-      <w:bookmarkStart w:id="14" w:name="_lnxbz9" w:colFirst="0" w:colLast="0"/>
-      <w:bookmarkEnd w:id="14"/>
+      <w:bookmarkStart w:id="13" w:name="_lnxbz9" w:colFirst="0" w:colLast="0"/>
+      <w:bookmarkEnd w:id="13"/>
       <w:r>
         <w:rPr>
           <w:b/>
@@ -2930,8 +2953,8 @@
         </w:numPr>
         <w:ind w:hanging="360"/>
       </w:pPr>
-      <w:bookmarkStart w:id="15" w:name="_35nkun2" w:colFirst="0" w:colLast="0"/>
-      <w:bookmarkEnd w:id="15"/>
+      <w:bookmarkStart w:id="14" w:name="_35nkun2" w:colFirst="0" w:colLast="0"/>
+      <w:bookmarkEnd w:id="14"/>
       <w:r>
         <w:rPr>
           <w:b/>
@@ -2951,8 +2974,8 @@
         <w:ind w:left="420" w:hanging="420"/>
         <w:contextualSpacing/>
       </w:pPr>
-      <w:bookmarkStart w:id="16" w:name="_1ksv4uv" w:colFirst="0" w:colLast="0"/>
-      <w:bookmarkEnd w:id="16"/>
+      <w:bookmarkStart w:id="15" w:name="_1ksv4uv" w:colFirst="0" w:colLast="0"/>
+      <w:bookmarkEnd w:id="15"/>
       <w:r>
         <w:rPr>
           <w:b/>
@@ -2973,8 +2996,8 @@
         <w:ind w:left="420" w:hanging="420"/>
         <w:contextualSpacing/>
       </w:pPr>
-      <w:bookmarkStart w:id="17" w:name="_44sinio" w:colFirst="0" w:colLast="0"/>
-      <w:bookmarkEnd w:id="17"/>
+      <w:bookmarkStart w:id="16" w:name="_44sinio" w:colFirst="0" w:colLast="0"/>
+      <w:bookmarkEnd w:id="16"/>
       <w:r>
         <w:rPr>
           <w:b/>
@@ -2995,8 +3018,8 @@
         <w:ind w:left="420" w:hanging="420"/>
         <w:contextualSpacing/>
       </w:pPr>
-      <w:bookmarkStart w:id="18" w:name="_2jxsxqh" w:colFirst="0" w:colLast="0"/>
-      <w:bookmarkEnd w:id="18"/>
+      <w:bookmarkStart w:id="17" w:name="_2jxsxqh" w:colFirst="0" w:colLast="0"/>
+      <w:bookmarkEnd w:id="17"/>
       <w:r>
         <w:rPr>
           <w:b/>
@@ -3017,12 +3040,33 @@
     </w:p>
     <w:p>
       <w:r>
-        <w:t xml:space="preserve">    3.k. Riesgo k-ésimo</w:t>
-      </w:r>
-    </w:p>
-    <w:p>
-      <w:r>
-        <w:t xml:space="preserve">          3.k.1. Reducción: </w:t>
+        <w:t xml:space="preserve">    </w:t>
+      </w:r>
+      <w:proofErr w:type="gramStart"/>
+      <w:r>
+        <w:t>3.k</w:t>
+      </w:r>
+      <w:proofErr w:type="gramEnd"/>
+      <w:r>
+        <w:t>. Riesgo k-</w:t>
+      </w:r>
+      <w:proofErr w:type="spellStart"/>
+      <w:r>
+        <w:t>ésimo</w:t>
+      </w:r>
+      <w:proofErr w:type="spellEnd"/>
+    </w:p>
+    <w:p>
+      <w:r>
+        <w:t xml:space="preserve">          </w:t>
+      </w:r>
+      <w:proofErr w:type="gramStart"/>
+      <w:r>
+        <w:t>3.k.1</w:t>
+      </w:r>
+      <w:proofErr w:type="gramEnd"/>
+      <w:r>
+        <w:t xml:space="preserve">. Reducción: </w:t>
       </w:r>
       <w:r>
         <w:rPr>
@@ -3037,7 +3081,15 @@
     <w:p/>
     <w:p>
       <w:r>
-        <w:t xml:space="preserve">          3.k.2. Supervisión: </w:t>
+        <w:t xml:space="preserve">          </w:t>
+      </w:r>
+      <w:proofErr w:type="gramStart"/>
+      <w:r>
+        <w:t>3.k.2</w:t>
+      </w:r>
+      <w:proofErr w:type="gramEnd"/>
+      <w:r>
+        <w:t xml:space="preserve">. Supervisión: </w:t>
       </w:r>
       <w:r>
         <w:rPr>
@@ -3049,7 +3101,15 @@
     <w:p/>
     <w:p>
       <w:r>
-        <w:t xml:space="preserve">          3.k.3. Plan de Contingencia: </w:t>
+        <w:t xml:space="preserve">          </w:t>
+      </w:r>
+      <w:proofErr w:type="gramStart"/>
+      <w:r>
+        <w:t>3.k.3</w:t>
+      </w:r>
+      <w:proofErr w:type="gramEnd"/>
+      <w:r>
+        <w:t xml:space="preserve">. Plan de Contingencia: </w:t>
       </w:r>
       <w:r>
         <w:rPr>
@@ -3073,8 +3133,8 @@
         <w:ind w:left="420" w:hanging="420"/>
         <w:contextualSpacing/>
       </w:pPr>
-      <w:bookmarkStart w:id="19" w:name="_z337ya" w:colFirst="0" w:colLast="0"/>
-      <w:bookmarkEnd w:id="19"/>
+      <w:bookmarkStart w:id="18" w:name="_z337ya" w:colFirst="0" w:colLast="0"/>
+      <w:bookmarkEnd w:id="18"/>
       <w:r>
         <w:rPr>
           <w:b/>
@@ -3089,7 +3149,21 @@
         <w:rPr>
           <w:rFonts w:ascii="Courier New" w:eastAsia="Courier New" w:hAnsi="Courier New" w:cs="Courier New"/>
         </w:rPr>
-        <w:t xml:space="preserve">        (cuándo hacer las tareas de control de riesgos)</w:t>
+        <w:t xml:space="preserve">        (</w:t>
+      </w:r>
+      <w:proofErr w:type="gramStart"/>
+      <w:r>
+        <w:rPr>
+          <w:rFonts w:ascii="Courier New" w:eastAsia="Courier New" w:hAnsi="Courier New" w:cs="Courier New"/>
+        </w:rPr>
+        <w:t>cuándo</w:t>
+      </w:r>
+      <w:proofErr w:type="gramEnd"/>
+      <w:r>
+        <w:rPr>
+          <w:rFonts w:ascii="Courier New" w:eastAsia="Courier New" w:hAnsi="Courier New" w:cs="Courier New"/>
+        </w:rPr>
+        <w:t xml:space="preserve"> hacer las tareas de control de riesgos)</w:t>
       </w:r>
     </w:p>
     <w:p>
@@ -3110,8 +3184,8 @@
         <w:ind w:left="420" w:hanging="420"/>
         <w:contextualSpacing/>
       </w:pPr>
-      <w:bookmarkStart w:id="20" w:name="_3j2qqm3" w:colFirst="0" w:colLast="0"/>
-      <w:bookmarkEnd w:id="20"/>
+      <w:bookmarkStart w:id="19" w:name="_3j2qqm3" w:colFirst="0" w:colLast="0"/>
+      <w:bookmarkEnd w:id="19"/>
       <w:r>
         <w:rPr>
           <w:b/>
@@ -3136,8 +3210,8 @@
         </w:numPr>
         <w:ind w:hanging="360"/>
       </w:pPr>
-      <w:bookmarkStart w:id="21" w:name="_1y810tw" w:colFirst="0" w:colLast="0"/>
-      <w:bookmarkEnd w:id="21"/>
+      <w:bookmarkStart w:id="20" w:name="_1y810tw" w:colFirst="0" w:colLast="0"/>
+      <w:bookmarkEnd w:id="20"/>
       <w:r>
         <w:rPr>
           <w:b/>
@@ -3157,8 +3231,8 @@
         <w:ind w:left="420" w:hanging="420"/>
         <w:contextualSpacing/>
       </w:pPr>
-      <w:bookmarkStart w:id="22" w:name="_4i7ojhp" w:colFirst="0" w:colLast="0"/>
-      <w:bookmarkEnd w:id="22"/>
+      <w:bookmarkStart w:id="21" w:name="_4i7ojhp" w:colFirst="0" w:colLast="0"/>
+      <w:bookmarkEnd w:id="21"/>
       <w:r>
         <w:rPr>
           <w:b/>
@@ -3170,10 +3244,7 @@
     </w:p>
     <w:p>
       <w:r>
-        <w:t>Nuestro proyecto se va a elaborar mediante un proceso unificado de desarrollo, es por eso que vamos a dividir el proyecto en subsistemas lo que nos va a permitir trabaja</w:t>
-      </w:r>
-      <w:r>
-        <w:t>r en varias partes a la vez.</w:t>
+        <w:t>Nuestro proyecto se va a elaborar mediante un proceso unificado de desarrollo, es por eso que vamos a dividir el proyecto en subsistemas lo que nos va a permitir trabajar en varias partes a la vez.</w:t>
       </w:r>
     </w:p>
     <w:p/>
@@ -3187,8 +3258,8 @@
         <w:ind w:left="420" w:hanging="420"/>
         <w:contextualSpacing/>
       </w:pPr>
-      <w:bookmarkStart w:id="23" w:name="_2xcytpi" w:colFirst="0" w:colLast="0"/>
-      <w:bookmarkEnd w:id="23"/>
+      <w:bookmarkStart w:id="22" w:name="_2xcytpi" w:colFirst="0" w:colLast="0"/>
+      <w:bookmarkEnd w:id="22"/>
       <w:r>
         <w:rPr>
           <w:b/>
@@ -3209,8 +3280,8 @@
         <w:ind w:left="420" w:hanging="420"/>
         <w:contextualSpacing/>
       </w:pPr>
-      <w:bookmarkStart w:id="24" w:name="_1ci93xb" w:colFirst="0" w:colLast="0"/>
-      <w:bookmarkEnd w:id="24"/>
+      <w:bookmarkStart w:id="23" w:name="_1ci93xb" w:colFirst="0" w:colLast="0"/>
+      <w:bookmarkEnd w:id="23"/>
       <w:r>
         <w:rPr>
           <w:b/>
@@ -3231,8 +3302,8 @@
         <w:ind w:left="420" w:hanging="420"/>
         <w:contextualSpacing/>
       </w:pPr>
-      <w:bookmarkStart w:id="25" w:name="_3whwml4" w:colFirst="0" w:colLast="0"/>
-      <w:bookmarkEnd w:id="25"/>
+      <w:bookmarkStart w:id="24" w:name="_3whwml4" w:colFirst="0" w:colLast="0"/>
+      <w:bookmarkEnd w:id="24"/>
       <w:r>
         <w:rPr>
           <w:b/>
@@ -3258,8 +3329,8 @@
         </w:numPr>
         <w:ind w:hanging="360"/>
       </w:pPr>
-      <w:bookmarkStart w:id="26" w:name="_2bn6wsx" w:colFirst="0" w:colLast="0"/>
-      <w:bookmarkEnd w:id="26"/>
+      <w:bookmarkStart w:id="25" w:name="_2bn6wsx" w:colFirst="0" w:colLast="0"/>
+      <w:bookmarkEnd w:id="25"/>
       <w:r>
         <w:rPr>
           <w:b/>
@@ -3279,8 +3350,8 @@
         <w:ind w:left="420" w:hanging="420"/>
         <w:contextualSpacing/>
       </w:pPr>
-      <w:bookmarkStart w:id="27" w:name="_qsh70q" w:colFirst="0" w:colLast="0"/>
-      <w:bookmarkEnd w:id="27"/>
+      <w:bookmarkStart w:id="26" w:name="_qsh70q" w:colFirst="0" w:colLast="0"/>
+      <w:bookmarkEnd w:id="26"/>
       <w:r>
         <w:rPr>
           <w:b/>
@@ -3290,7 +3361,75 @@
         <w:t>Personal</w:t>
       </w:r>
     </w:p>
-    <w:p/>
+    <w:p>
+      <w:pPr>
+        <w:ind w:left="420"/>
+      </w:pPr>
+      <w:r>
+        <w:t xml:space="preserve">El grupo iDoctor </w:t>
+      </w:r>
+      <w:proofErr w:type="spellStart"/>
+      <w:r>
+        <w:t>Team</w:t>
+      </w:r>
+      <w:proofErr w:type="spellEnd"/>
+      <w:r>
+        <w:t xml:space="preserve"> consta de 7 miembros, los cuáles serán repartidos de la siguiente manera:</w:t>
+      </w:r>
+    </w:p>
+    <w:p>
+      <w:pPr>
+        <w:pStyle w:val="Prrafodelista"/>
+        <w:numPr>
+          <w:ilvl w:val="0"/>
+          <w:numId w:val="3"/>
+        </w:numPr>
+      </w:pPr>
+      <w:r>
+        <w:t xml:space="preserve">2 revisores de </w:t>
+      </w:r>
+      <w:proofErr w:type="spellStart"/>
+      <w:r>
+        <w:t>CUs</w:t>
+      </w:r>
+      <w:proofErr w:type="spellEnd"/>
+      <w:r>
+        <w:t xml:space="preserve">, y su función se </w:t>
+      </w:r>
+      <w:r>
+        <w:t>limita a</w:t>
+      </w:r>
+      <w:r>
+        <w:t xml:space="preserve"> asegurar que los distintos casos de uso son coherentes</w:t>
+      </w:r>
+      <w:r>
+        <w:t xml:space="preserve"> y prácticos.</w:t>
+      </w:r>
+    </w:p>
+    <w:p>
+      <w:pPr>
+        <w:pStyle w:val="Prrafodelista"/>
+        <w:numPr>
+          <w:ilvl w:val="0"/>
+          <w:numId w:val="3"/>
+        </w:numPr>
+      </w:pPr>
+      <w:r>
+        <w:t>2 diseñadores gráficos, que se encargan de hacer una interfaz amigable y fácil de entender. A su vez se encargarán de la estructura de la programación.</w:t>
+      </w:r>
+    </w:p>
+    <w:p>
+      <w:pPr>
+        <w:pStyle w:val="Prrafodelista"/>
+        <w:numPr>
+          <w:ilvl w:val="0"/>
+          <w:numId w:val="3"/>
+        </w:numPr>
+      </w:pPr>
+      <w:r>
+        <w:t>3 programadores.</w:t>
+      </w:r>
+    </w:p>
     <w:p>
       <w:pPr>
         <w:numPr>
@@ -3301,18 +3440,192 @@
         <w:ind w:left="420" w:hanging="420"/>
         <w:contextualSpacing/>
       </w:pPr>
-      <w:bookmarkStart w:id="28" w:name="_3as4poj" w:colFirst="0" w:colLast="0"/>
+      <w:bookmarkStart w:id="27" w:name="_3as4poj" w:colFirst="0" w:colLast="0"/>
+      <w:bookmarkEnd w:id="27"/>
+      <w:r>
+        <w:rPr>
+          <w:b/>
+          <w:sz w:val="24"/>
+          <w:szCs w:val="24"/>
+        </w:rPr>
+        <w:t>Hardware y software</w:t>
+      </w:r>
+    </w:p>
+    <w:p>
+      <w:pPr>
+        <w:ind w:left="420"/>
+      </w:pPr>
+      <w:r>
+        <w:t xml:space="preserve">5.2.1 </w:t>
+      </w:r>
+      <w:r>
+        <w:rPr>
+          <w:b/>
+        </w:rPr>
+        <w:t>Hardware</w:t>
+      </w:r>
+    </w:p>
+    <w:p>
+      <w:pPr>
+        <w:ind w:left="720"/>
+      </w:pPr>
+      <w:r>
+        <w:t xml:space="preserve">El hardware </w:t>
+      </w:r>
+      <w:r>
+        <w:t xml:space="preserve">empleado </w:t>
+      </w:r>
+      <w:r>
+        <w:t>para desarrollar la aplicación será sencillamente ordenadores de sobremesa</w:t>
+      </w:r>
+      <w:r>
+        <w:t>-</w:t>
+      </w:r>
+    </w:p>
+    <w:p>
+      <w:pPr>
+        <w:ind w:firstLine="420"/>
+        <w:rPr>
+          <w:b/>
+        </w:rPr>
+      </w:pPr>
+      <w:r>
+        <w:t xml:space="preserve">5.2.2 </w:t>
+      </w:r>
+      <w:r>
+        <w:rPr>
+          <w:b/>
+        </w:rPr>
+        <w:t>Software</w:t>
+      </w:r>
+    </w:p>
+    <w:p>
+      <w:pPr>
+        <w:ind w:firstLine="420"/>
+      </w:pPr>
+      <w:r>
+        <w:tab/>
+        <w:t>EL software utilizado para el desarrollo de la aplicación será:</w:t>
+      </w:r>
+    </w:p>
+    <w:p>
+      <w:pPr>
+        <w:pStyle w:val="Prrafodelista"/>
+        <w:numPr>
+          <w:ilvl w:val="0"/>
+          <w:numId w:val="5"/>
+        </w:numPr>
+        <w:rPr>
+          <w:rStyle w:val="apple-converted-space"/>
+        </w:rPr>
+      </w:pPr>
+      <w:r>
+        <w:t>Eclipse: E</w:t>
+      </w:r>
+      <w:r>
+        <w:rPr>
+          <w:rFonts w:ascii="Arial" w:hAnsi="Arial" w:cs="Arial"/>
+          <w:color w:val="252525"/>
+          <w:sz w:val="21"/>
+          <w:szCs w:val="21"/>
+          <w:shd w:val="clear" w:color="auto" w:fill="FFFFFF"/>
+        </w:rPr>
+        <w:t>s una plataforma de software compuesto por un conjunto de herramientas de programación</w:t>
+      </w:r>
+      <w:r>
+        <w:rPr>
+          <w:rStyle w:val="apple-converted-space"/>
+          <w:rFonts w:ascii="Arial" w:hAnsi="Arial" w:cs="Arial"/>
+          <w:color w:val="252525"/>
+          <w:sz w:val="21"/>
+          <w:szCs w:val="21"/>
+          <w:shd w:val="clear" w:color="auto" w:fill="FFFFFF"/>
+        </w:rPr>
+        <w:t> </w:t>
+      </w:r>
+      <w:r>
+        <w:rPr>
+          <w:rStyle w:val="apple-converted-space"/>
+          <w:rFonts w:ascii="Arial" w:hAnsi="Arial" w:cs="Arial"/>
+          <w:color w:val="252525"/>
+          <w:sz w:val="21"/>
+          <w:szCs w:val="21"/>
+          <w:shd w:val="clear" w:color="auto" w:fill="FFFFFF"/>
+        </w:rPr>
+        <w:t>en Java y C++, compatible con SQL y elementos Web.</w:t>
+      </w:r>
+    </w:p>
+    <w:p>
+      <w:pPr>
+        <w:pStyle w:val="Prrafodelista"/>
+        <w:numPr>
+          <w:ilvl w:val="0"/>
+          <w:numId w:val="5"/>
+        </w:numPr>
+        <w:rPr>
+          <w:rStyle w:val="apple-converted-space"/>
+        </w:rPr>
+      </w:pPr>
+      <w:proofErr w:type="spellStart"/>
+      <w:r>
+        <w:rPr>
+          <w:rStyle w:val="apple-converted-space"/>
+          <w:rFonts w:ascii="Arial" w:hAnsi="Arial" w:cs="Arial"/>
+          <w:color w:val="252525"/>
+          <w:sz w:val="21"/>
+          <w:szCs w:val="21"/>
+          <w:shd w:val="clear" w:color="auto" w:fill="FFFFFF"/>
+        </w:rPr>
+        <w:t>GitHub</w:t>
+      </w:r>
+      <w:proofErr w:type="spellEnd"/>
+      <w:r>
+        <w:rPr>
+          <w:rStyle w:val="apple-converted-space"/>
+          <w:rFonts w:ascii="Arial" w:hAnsi="Arial" w:cs="Arial"/>
+          <w:color w:val="252525"/>
+          <w:sz w:val="21"/>
+          <w:szCs w:val="21"/>
+          <w:shd w:val="clear" w:color="auto" w:fill="FFFFFF"/>
+        </w:rPr>
+        <w:t>: Herramienta de control de versiones.</w:t>
+      </w:r>
+    </w:p>
+    <w:p>
+      <w:pPr>
+        <w:pStyle w:val="Prrafodelista"/>
+        <w:numPr>
+          <w:ilvl w:val="0"/>
+          <w:numId w:val="5"/>
+        </w:numPr>
+      </w:pPr>
+      <w:proofErr w:type="spellStart"/>
+      <w:r>
+        <w:rPr>
+          <w:rStyle w:val="apple-converted-space"/>
+          <w:rFonts w:ascii="Arial" w:hAnsi="Arial" w:cs="Arial"/>
+          <w:color w:val="252525"/>
+          <w:sz w:val="21"/>
+          <w:szCs w:val="21"/>
+          <w:shd w:val="clear" w:color="auto" w:fill="FFFFFF"/>
+        </w:rPr>
+        <w:t>Balsamiq</w:t>
+      </w:r>
+      <w:proofErr w:type="spellEnd"/>
+      <w:r>
+        <w:rPr>
+          <w:rStyle w:val="apple-converted-space"/>
+          <w:rFonts w:ascii="Arial" w:hAnsi="Arial" w:cs="Arial"/>
+          <w:color w:val="252525"/>
+          <w:sz w:val="21"/>
+          <w:szCs w:val="21"/>
+          <w:shd w:val="clear" w:color="auto" w:fill="FFFFFF"/>
+        </w:rPr>
+        <w:t>: Desarrollo gráfico de la aplicación.</w:t>
+      </w:r>
+      <w:bookmarkStart w:id="28" w:name="_GoBack"/>
       <w:bookmarkEnd w:id="28"/>
-      <w:r>
-        <w:rPr>
-          <w:b/>
-          <w:sz w:val="24"/>
-          <w:szCs w:val="24"/>
-        </w:rPr>
-        <w:t>Hardware y software</w:t>
-      </w:r>
-    </w:p>
-    <w:p/>
+    </w:p>
     <w:p>
       <w:pPr>
         <w:numPr>
@@ -3438,7 +3751,15 @@
         <w:ind w:left="1416" w:firstLine="707"/>
       </w:pPr>
       <w:r>
-        <w:t xml:space="preserve">(los mecanismos que usas en tu proyecto)  </w:t>
+        <w:t>(</w:t>
+      </w:r>
+      <w:proofErr w:type="gramStart"/>
+      <w:r>
+        <w:t>los</w:t>
+      </w:r>
+      <w:proofErr w:type="gramEnd"/>
+      <w:r>
+        <w:t xml:space="preserve"> mecanismos que usas en tu proyecto)  </w:t>
       </w:r>
     </w:p>
     <w:p>
@@ -3524,7 +3845,25 @@
           <w:sz w:val="20"/>
           <w:szCs w:val="20"/>
         </w:rPr>
-        <w:t>Tipos de artefactos a gestionar (los ECSs)</w:t>
+        <w:t xml:space="preserve">Tipos de artefactos a gestionar (los </w:t>
+      </w:r>
+      <w:proofErr w:type="spellStart"/>
+      <w:r>
+        <w:rPr>
+          <w:b/>
+          <w:sz w:val="20"/>
+          <w:szCs w:val="20"/>
+        </w:rPr>
+        <w:t>ECSs</w:t>
+      </w:r>
+      <w:proofErr w:type="spellEnd"/>
+      <w:r>
+        <w:rPr>
+          <w:b/>
+          <w:sz w:val="20"/>
+          <w:szCs w:val="20"/>
+        </w:rPr>
+        <w:t>)</w:t>
       </w:r>
     </w:p>
     <w:p/>
@@ -3547,8 +3886,18 @@
           <w:sz w:val="20"/>
           <w:szCs w:val="20"/>
         </w:rPr>
-        <w:t>Criterios y protocolos para  Nombrar los ECSs</w:t>
-      </w:r>
+        <w:t xml:space="preserve">Criterios y protocolos para  Nombrar los </w:t>
+      </w:r>
+      <w:proofErr w:type="spellStart"/>
+      <w:r>
+        <w:rPr>
+          <w:b/>
+          <w:sz w:val="20"/>
+          <w:szCs w:val="20"/>
+        </w:rPr>
+        <w:t>ECSs</w:t>
+      </w:r>
+      <w:proofErr w:type="spellEnd"/>
     </w:p>
     <w:p/>
     <w:p>
@@ -3625,15 +3974,7 @@
           <w:sz w:val="20"/>
           <w:szCs w:val="20"/>
         </w:rPr>
-        <w:t>Registros para mantener el rastr</w:t>
-      </w:r>
-      <w:r>
-        <w:rPr>
-          <w:b/>
-          <w:sz w:val="20"/>
-          <w:szCs w:val="20"/>
-        </w:rPr>
-        <w:t xml:space="preserve">o de los cambios </w:t>
+        <w:t xml:space="preserve">Registros para mantener el rastro de los cambios </w:t>
       </w:r>
     </w:p>
     <w:p>
@@ -3646,8 +3987,18 @@
           <w:sz w:val="20"/>
           <w:szCs w:val="20"/>
         </w:rPr>
-        <w:t xml:space="preserve">  (Qué ha pasado, pasos para usar herramientas del punto 7.2.5 )</w:t>
-      </w:r>
+        <w:t xml:space="preserve">  (Qué ha pasado, pasos para usar herramientas del punto </w:t>
+      </w:r>
+      <w:proofErr w:type="gramStart"/>
+      <w:r>
+        <w:rPr>
+          <w:rFonts w:ascii="Courier New" w:eastAsia="Courier New" w:hAnsi="Courier New" w:cs="Courier New"/>
+          <w:sz w:val="20"/>
+          <w:szCs w:val="20"/>
+        </w:rPr>
+        <w:t>7.2.5 )</w:t>
+      </w:r>
+      <w:proofErr w:type="gramEnd"/>
     </w:p>
     <w:p/>
     <w:p/>
@@ -3732,7 +4083,7 @@
       <w:rPr>
         <w:noProof/>
       </w:rPr>
-      <w:t>1</w:t>
+      <w:t>12</w:t>
     </w:r>
     <w:r>
       <w:fldChar w:fldCharType="end"/>
@@ -3778,6 +4129,458 @@
 <file path=word/numbering.xml><?xml version="1.0" encoding="utf-8"?>
 <w:numbering xmlns:wpc="http://schemas.microsoft.com/office/word/2010/wordprocessingCanvas" xmlns:mc="http://schemas.openxmlformats.org/markup-compatibility/2006" xmlns:o="urn:schemas-microsoft-com:office:office" xmlns:r="http://schemas.openxmlformats.org/officeDocument/2006/relationships" xmlns:m="http://schemas.openxmlformats.org/officeDocument/2006/math" xmlns:v="urn:schemas-microsoft-com:vml" xmlns:wp14="http://schemas.microsoft.com/office/word/2010/wordprocessingDrawing" xmlns:wp="http://schemas.openxmlformats.org/drawingml/2006/wordprocessingDrawing" xmlns:w10="urn:schemas-microsoft-com:office:word" xmlns:w="http://schemas.openxmlformats.org/wordprocessingml/2006/main" xmlns:w14="http://schemas.microsoft.com/office/word/2010/wordml" xmlns:w15="http://schemas.microsoft.com/office/word/2012/wordml" xmlns:wpg="http://schemas.microsoft.com/office/word/2010/wordprocessingGroup" xmlns:wpi="http://schemas.microsoft.com/office/word/2010/wordprocessingInk" xmlns:wne="http://schemas.microsoft.com/office/word/2006/wordml" xmlns:wps="http://schemas.microsoft.com/office/word/2010/wordprocessingShape" mc:Ignorable="w14 w15 wp14">
   <w:abstractNum w:abstractNumId="0" w15:restartNumberingAfterBreak="0">
+    <w:nsid w:val="0FEA2D90"/>
+    <w:multiLevelType w:val="hybridMultilevel"/>
+    <w:tmpl w:val="51A80C18"/>
+    <w:lvl w:ilvl="0" w:tplc="0C0A0001">
+      <w:start w:val="1"/>
+      <w:numFmt w:val="bullet"/>
+      <w:lvlText w:val=""/>
+      <w:lvlJc w:val="left"/>
+      <w:pPr>
+        <w:ind w:left="1440" w:hanging="360"/>
+      </w:pPr>
+      <w:rPr>
+        <w:rFonts w:ascii="Symbol" w:hAnsi="Symbol" w:hint="default"/>
+      </w:rPr>
+    </w:lvl>
+    <w:lvl w:ilvl="1" w:tplc="0C0A0003" w:tentative="1">
+      <w:start w:val="1"/>
+      <w:numFmt w:val="bullet"/>
+      <w:lvlText w:val="o"/>
+      <w:lvlJc w:val="left"/>
+      <w:pPr>
+        <w:ind w:left="2160" w:hanging="360"/>
+      </w:pPr>
+      <w:rPr>
+        <w:rFonts w:ascii="Courier New" w:hAnsi="Courier New" w:cs="Courier New" w:hint="default"/>
+      </w:rPr>
+    </w:lvl>
+    <w:lvl w:ilvl="2" w:tplc="0C0A0005" w:tentative="1">
+      <w:start w:val="1"/>
+      <w:numFmt w:val="bullet"/>
+      <w:lvlText w:val=""/>
+      <w:lvlJc w:val="left"/>
+      <w:pPr>
+        <w:ind w:left="2880" w:hanging="360"/>
+      </w:pPr>
+      <w:rPr>
+        <w:rFonts w:ascii="Wingdings" w:hAnsi="Wingdings" w:hint="default"/>
+      </w:rPr>
+    </w:lvl>
+    <w:lvl w:ilvl="3" w:tplc="0C0A0001" w:tentative="1">
+      <w:start w:val="1"/>
+      <w:numFmt w:val="bullet"/>
+      <w:lvlText w:val=""/>
+      <w:lvlJc w:val="left"/>
+      <w:pPr>
+        <w:ind w:left="3600" w:hanging="360"/>
+      </w:pPr>
+      <w:rPr>
+        <w:rFonts w:ascii="Symbol" w:hAnsi="Symbol" w:hint="default"/>
+      </w:rPr>
+    </w:lvl>
+    <w:lvl w:ilvl="4" w:tplc="0C0A0003" w:tentative="1">
+      <w:start w:val="1"/>
+      <w:numFmt w:val="bullet"/>
+      <w:lvlText w:val="o"/>
+      <w:lvlJc w:val="left"/>
+      <w:pPr>
+        <w:ind w:left="4320" w:hanging="360"/>
+      </w:pPr>
+      <w:rPr>
+        <w:rFonts w:ascii="Courier New" w:hAnsi="Courier New" w:cs="Courier New" w:hint="default"/>
+      </w:rPr>
+    </w:lvl>
+    <w:lvl w:ilvl="5" w:tplc="0C0A0005" w:tentative="1">
+      <w:start w:val="1"/>
+      <w:numFmt w:val="bullet"/>
+      <w:lvlText w:val=""/>
+      <w:lvlJc w:val="left"/>
+      <w:pPr>
+        <w:ind w:left="5040" w:hanging="360"/>
+      </w:pPr>
+      <w:rPr>
+        <w:rFonts w:ascii="Wingdings" w:hAnsi="Wingdings" w:hint="default"/>
+      </w:rPr>
+    </w:lvl>
+    <w:lvl w:ilvl="6" w:tplc="0C0A0001" w:tentative="1">
+      <w:start w:val="1"/>
+      <w:numFmt w:val="bullet"/>
+      <w:lvlText w:val=""/>
+      <w:lvlJc w:val="left"/>
+      <w:pPr>
+        <w:ind w:left="5760" w:hanging="360"/>
+      </w:pPr>
+      <w:rPr>
+        <w:rFonts w:ascii="Symbol" w:hAnsi="Symbol" w:hint="default"/>
+      </w:rPr>
+    </w:lvl>
+    <w:lvl w:ilvl="7" w:tplc="0C0A0003" w:tentative="1">
+      <w:start w:val="1"/>
+      <w:numFmt w:val="bullet"/>
+      <w:lvlText w:val="o"/>
+      <w:lvlJc w:val="left"/>
+      <w:pPr>
+        <w:ind w:left="6480" w:hanging="360"/>
+      </w:pPr>
+      <w:rPr>
+        <w:rFonts w:ascii="Courier New" w:hAnsi="Courier New" w:cs="Courier New" w:hint="default"/>
+      </w:rPr>
+    </w:lvl>
+    <w:lvl w:ilvl="8" w:tplc="0C0A0005" w:tentative="1">
+      <w:start w:val="1"/>
+      <w:numFmt w:val="bullet"/>
+      <w:lvlText w:val=""/>
+      <w:lvlJc w:val="left"/>
+      <w:pPr>
+        <w:ind w:left="7200" w:hanging="360"/>
+      </w:pPr>
+      <w:rPr>
+        <w:rFonts w:ascii="Wingdings" w:hAnsi="Wingdings" w:hint="default"/>
+      </w:rPr>
+    </w:lvl>
+  </w:abstractNum>
+  <w:abstractNum w:abstractNumId="1" w15:restartNumberingAfterBreak="0">
+    <w:nsid w:val="148E3E85"/>
+    <w:multiLevelType w:val="hybridMultilevel"/>
+    <w:tmpl w:val="87508332"/>
+    <w:lvl w:ilvl="0" w:tplc="0C0A0001">
+      <w:start w:val="1"/>
+      <w:numFmt w:val="bullet"/>
+      <w:lvlText w:val=""/>
+      <w:lvlJc w:val="left"/>
+      <w:pPr>
+        <w:ind w:left="1140" w:hanging="360"/>
+      </w:pPr>
+      <w:rPr>
+        <w:rFonts w:ascii="Symbol" w:hAnsi="Symbol" w:hint="default"/>
+      </w:rPr>
+    </w:lvl>
+    <w:lvl w:ilvl="1" w:tplc="0C0A0003" w:tentative="1">
+      <w:start w:val="1"/>
+      <w:numFmt w:val="bullet"/>
+      <w:lvlText w:val="o"/>
+      <w:lvlJc w:val="left"/>
+      <w:pPr>
+        <w:ind w:left="1860" w:hanging="360"/>
+      </w:pPr>
+      <w:rPr>
+        <w:rFonts w:ascii="Courier New" w:hAnsi="Courier New" w:cs="Courier New" w:hint="default"/>
+      </w:rPr>
+    </w:lvl>
+    <w:lvl w:ilvl="2" w:tplc="0C0A0005" w:tentative="1">
+      <w:start w:val="1"/>
+      <w:numFmt w:val="bullet"/>
+      <w:lvlText w:val=""/>
+      <w:lvlJc w:val="left"/>
+      <w:pPr>
+        <w:ind w:left="2580" w:hanging="360"/>
+      </w:pPr>
+      <w:rPr>
+        <w:rFonts w:ascii="Wingdings" w:hAnsi="Wingdings" w:hint="default"/>
+      </w:rPr>
+    </w:lvl>
+    <w:lvl w:ilvl="3" w:tplc="0C0A0001" w:tentative="1">
+      <w:start w:val="1"/>
+      <w:numFmt w:val="bullet"/>
+      <w:lvlText w:val=""/>
+      <w:lvlJc w:val="left"/>
+      <w:pPr>
+        <w:ind w:left="3300" w:hanging="360"/>
+      </w:pPr>
+      <w:rPr>
+        <w:rFonts w:ascii="Symbol" w:hAnsi="Symbol" w:hint="default"/>
+      </w:rPr>
+    </w:lvl>
+    <w:lvl w:ilvl="4" w:tplc="0C0A0003" w:tentative="1">
+      <w:start w:val="1"/>
+      <w:numFmt w:val="bullet"/>
+      <w:lvlText w:val="o"/>
+      <w:lvlJc w:val="left"/>
+      <w:pPr>
+        <w:ind w:left="4020" w:hanging="360"/>
+      </w:pPr>
+      <w:rPr>
+        <w:rFonts w:ascii="Courier New" w:hAnsi="Courier New" w:cs="Courier New" w:hint="default"/>
+      </w:rPr>
+    </w:lvl>
+    <w:lvl w:ilvl="5" w:tplc="0C0A0005" w:tentative="1">
+      <w:start w:val="1"/>
+      <w:numFmt w:val="bullet"/>
+      <w:lvlText w:val=""/>
+      <w:lvlJc w:val="left"/>
+      <w:pPr>
+        <w:ind w:left="4740" w:hanging="360"/>
+      </w:pPr>
+      <w:rPr>
+        <w:rFonts w:ascii="Wingdings" w:hAnsi="Wingdings" w:hint="default"/>
+      </w:rPr>
+    </w:lvl>
+    <w:lvl w:ilvl="6" w:tplc="0C0A0001" w:tentative="1">
+      <w:start w:val="1"/>
+      <w:numFmt w:val="bullet"/>
+      <w:lvlText w:val=""/>
+      <w:lvlJc w:val="left"/>
+      <w:pPr>
+        <w:ind w:left="5460" w:hanging="360"/>
+      </w:pPr>
+      <w:rPr>
+        <w:rFonts w:ascii="Symbol" w:hAnsi="Symbol" w:hint="default"/>
+      </w:rPr>
+    </w:lvl>
+    <w:lvl w:ilvl="7" w:tplc="0C0A0003" w:tentative="1">
+      <w:start w:val="1"/>
+      <w:numFmt w:val="bullet"/>
+      <w:lvlText w:val="o"/>
+      <w:lvlJc w:val="left"/>
+      <w:pPr>
+        <w:ind w:left="6180" w:hanging="360"/>
+      </w:pPr>
+      <w:rPr>
+        <w:rFonts w:ascii="Courier New" w:hAnsi="Courier New" w:cs="Courier New" w:hint="default"/>
+      </w:rPr>
+    </w:lvl>
+    <w:lvl w:ilvl="8" w:tplc="0C0A0005" w:tentative="1">
+      <w:start w:val="1"/>
+      <w:numFmt w:val="bullet"/>
+      <w:lvlText w:val=""/>
+      <w:lvlJc w:val="left"/>
+      <w:pPr>
+        <w:ind w:left="6900" w:hanging="360"/>
+      </w:pPr>
+      <w:rPr>
+        <w:rFonts w:ascii="Wingdings" w:hAnsi="Wingdings" w:hint="default"/>
+      </w:rPr>
+    </w:lvl>
+  </w:abstractNum>
+  <w:abstractNum w:abstractNumId="2" w15:restartNumberingAfterBreak="0">
+    <w:nsid w:val="18A77E35"/>
+    <w:multiLevelType w:val="hybridMultilevel"/>
+    <w:tmpl w:val="26669D64"/>
+    <w:lvl w:ilvl="0" w:tplc="0C0A0001">
+      <w:start w:val="1"/>
+      <w:numFmt w:val="bullet"/>
+      <w:lvlText w:val=""/>
+      <w:lvlJc w:val="left"/>
+      <w:pPr>
+        <w:ind w:left="1140" w:hanging="360"/>
+      </w:pPr>
+      <w:rPr>
+        <w:rFonts w:ascii="Symbol" w:hAnsi="Symbol" w:hint="default"/>
+      </w:rPr>
+    </w:lvl>
+    <w:lvl w:ilvl="1" w:tplc="0C0A0003" w:tentative="1">
+      <w:start w:val="1"/>
+      <w:numFmt w:val="bullet"/>
+      <w:lvlText w:val="o"/>
+      <w:lvlJc w:val="left"/>
+      <w:pPr>
+        <w:ind w:left="1860" w:hanging="360"/>
+      </w:pPr>
+      <w:rPr>
+        <w:rFonts w:ascii="Courier New" w:hAnsi="Courier New" w:cs="Courier New" w:hint="default"/>
+      </w:rPr>
+    </w:lvl>
+    <w:lvl w:ilvl="2" w:tplc="0C0A0005" w:tentative="1">
+      <w:start w:val="1"/>
+      <w:numFmt w:val="bullet"/>
+      <w:lvlText w:val=""/>
+      <w:lvlJc w:val="left"/>
+      <w:pPr>
+        <w:ind w:left="2580" w:hanging="360"/>
+      </w:pPr>
+      <w:rPr>
+        <w:rFonts w:ascii="Wingdings" w:hAnsi="Wingdings" w:hint="default"/>
+      </w:rPr>
+    </w:lvl>
+    <w:lvl w:ilvl="3" w:tplc="0C0A0001" w:tentative="1">
+      <w:start w:val="1"/>
+      <w:numFmt w:val="bullet"/>
+      <w:lvlText w:val=""/>
+      <w:lvlJc w:val="left"/>
+      <w:pPr>
+        <w:ind w:left="3300" w:hanging="360"/>
+      </w:pPr>
+      <w:rPr>
+        <w:rFonts w:ascii="Symbol" w:hAnsi="Symbol" w:hint="default"/>
+      </w:rPr>
+    </w:lvl>
+    <w:lvl w:ilvl="4" w:tplc="0C0A0003" w:tentative="1">
+      <w:start w:val="1"/>
+      <w:numFmt w:val="bullet"/>
+      <w:lvlText w:val="o"/>
+      <w:lvlJc w:val="left"/>
+      <w:pPr>
+        <w:ind w:left="4020" w:hanging="360"/>
+      </w:pPr>
+      <w:rPr>
+        <w:rFonts w:ascii="Courier New" w:hAnsi="Courier New" w:cs="Courier New" w:hint="default"/>
+      </w:rPr>
+    </w:lvl>
+    <w:lvl w:ilvl="5" w:tplc="0C0A0005" w:tentative="1">
+      <w:start w:val="1"/>
+      <w:numFmt w:val="bullet"/>
+      <w:lvlText w:val=""/>
+      <w:lvlJc w:val="left"/>
+      <w:pPr>
+        <w:ind w:left="4740" w:hanging="360"/>
+      </w:pPr>
+      <w:rPr>
+        <w:rFonts w:ascii="Wingdings" w:hAnsi="Wingdings" w:hint="default"/>
+      </w:rPr>
+    </w:lvl>
+    <w:lvl w:ilvl="6" w:tplc="0C0A0001" w:tentative="1">
+      <w:start w:val="1"/>
+      <w:numFmt w:val="bullet"/>
+      <w:lvlText w:val=""/>
+      <w:lvlJc w:val="left"/>
+      <w:pPr>
+        <w:ind w:left="5460" w:hanging="360"/>
+      </w:pPr>
+      <w:rPr>
+        <w:rFonts w:ascii="Symbol" w:hAnsi="Symbol" w:hint="default"/>
+      </w:rPr>
+    </w:lvl>
+    <w:lvl w:ilvl="7" w:tplc="0C0A0003" w:tentative="1">
+      <w:start w:val="1"/>
+      <w:numFmt w:val="bullet"/>
+      <w:lvlText w:val="o"/>
+      <w:lvlJc w:val="left"/>
+      <w:pPr>
+        <w:ind w:left="6180" w:hanging="360"/>
+      </w:pPr>
+      <w:rPr>
+        <w:rFonts w:ascii="Courier New" w:hAnsi="Courier New" w:cs="Courier New" w:hint="default"/>
+      </w:rPr>
+    </w:lvl>
+    <w:lvl w:ilvl="8" w:tplc="0C0A0005" w:tentative="1">
+      <w:start w:val="1"/>
+      <w:numFmt w:val="bullet"/>
+      <w:lvlText w:val=""/>
+      <w:lvlJc w:val="left"/>
+      <w:pPr>
+        <w:ind w:left="6900" w:hanging="360"/>
+      </w:pPr>
+      <w:rPr>
+        <w:rFonts w:ascii="Wingdings" w:hAnsi="Wingdings" w:hint="default"/>
+      </w:rPr>
+    </w:lvl>
+  </w:abstractNum>
+  <w:abstractNum w:abstractNumId="3" w15:restartNumberingAfterBreak="0">
+    <w:nsid w:val="6FA8541B"/>
+    <w:multiLevelType w:val="hybridMultilevel"/>
+    <w:tmpl w:val="210ADAEC"/>
+    <w:lvl w:ilvl="0" w:tplc="0C0A000D">
+      <w:start w:val="1"/>
+      <w:numFmt w:val="bullet"/>
+      <w:lvlText w:val=""/>
+      <w:lvlJc w:val="left"/>
+      <w:pPr>
+        <w:ind w:left="1140" w:hanging="360"/>
+      </w:pPr>
+      <w:rPr>
+        <w:rFonts w:ascii="Wingdings" w:hAnsi="Wingdings" w:hint="default"/>
+      </w:rPr>
+    </w:lvl>
+    <w:lvl w:ilvl="1" w:tplc="0C0A0003" w:tentative="1">
+      <w:start w:val="1"/>
+      <w:numFmt w:val="bullet"/>
+      <w:lvlText w:val="o"/>
+      <w:lvlJc w:val="left"/>
+      <w:pPr>
+        <w:ind w:left="1860" w:hanging="360"/>
+      </w:pPr>
+      <w:rPr>
+        <w:rFonts w:ascii="Courier New" w:hAnsi="Courier New" w:cs="Courier New" w:hint="default"/>
+      </w:rPr>
+    </w:lvl>
+    <w:lvl w:ilvl="2" w:tplc="0C0A0005" w:tentative="1">
+      <w:start w:val="1"/>
+      <w:numFmt w:val="bullet"/>
+      <w:lvlText w:val=""/>
+      <w:lvlJc w:val="left"/>
+      <w:pPr>
+        <w:ind w:left="2580" w:hanging="360"/>
+      </w:pPr>
+      <w:rPr>
+        <w:rFonts w:ascii="Wingdings" w:hAnsi="Wingdings" w:hint="default"/>
+      </w:rPr>
+    </w:lvl>
+    <w:lvl w:ilvl="3" w:tplc="0C0A0001" w:tentative="1">
+      <w:start w:val="1"/>
+      <w:numFmt w:val="bullet"/>
+      <w:lvlText w:val=""/>
+      <w:lvlJc w:val="left"/>
+      <w:pPr>
+        <w:ind w:left="3300" w:hanging="360"/>
+      </w:pPr>
+      <w:rPr>
+        <w:rFonts w:ascii="Symbol" w:hAnsi="Symbol" w:hint="default"/>
+      </w:rPr>
+    </w:lvl>
+    <w:lvl w:ilvl="4" w:tplc="0C0A0003" w:tentative="1">
+      <w:start w:val="1"/>
+      <w:numFmt w:val="bullet"/>
+      <w:lvlText w:val="o"/>
+      <w:lvlJc w:val="left"/>
+      <w:pPr>
+        <w:ind w:left="4020" w:hanging="360"/>
+      </w:pPr>
+      <w:rPr>
+        <w:rFonts w:ascii="Courier New" w:hAnsi="Courier New" w:cs="Courier New" w:hint="default"/>
+      </w:rPr>
+    </w:lvl>
+    <w:lvl w:ilvl="5" w:tplc="0C0A0005" w:tentative="1">
+      <w:start w:val="1"/>
+      <w:numFmt w:val="bullet"/>
+      <w:lvlText w:val=""/>
+      <w:lvlJc w:val="left"/>
+      <w:pPr>
+        <w:ind w:left="4740" w:hanging="360"/>
+      </w:pPr>
+      <w:rPr>
+        <w:rFonts w:ascii="Wingdings" w:hAnsi="Wingdings" w:hint="default"/>
+      </w:rPr>
+    </w:lvl>
+    <w:lvl w:ilvl="6" w:tplc="0C0A0001" w:tentative="1">
+      <w:start w:val="1"/>
+      <w:numFmt w:val="bullet"/>
+      <w:lvlText w:val=""/>
+      <w:lvlJc w:val="left"/>
+      <w:pPr>
+        <w:ind w:left="5460" w:hanging="360"/>
+      </w:pPr>
+      <w:rPr>
+        <w:rFonts w:ascii="Symbol" w:hAnsi="Symbol" w:hint="default"/>
+      </w:rPr>
+    </w:lvl>
+    <w:lvl w:ilvl="7" w:tplc="0C0A0003" w:tentative="1">
+      <w:start w:val="1"/>
+      <w:numFmt w:val="bullet"/>
+      <w:lvlText w:val="o"/>
+      <w:lvlJc w:val="left"/>
+      <w:pPr>
+        <w:ind w:left="6180" w:hanging="360"/>
+      </w:pPr>
+      <w:rPr>
+        <w:rFonts w:ascii="Courier New" w:hAnsi="Courier New" w:cs="Courier New" w:hint="default"/>
+      </w:rPr>
+    </w:lvl>
+    <w:lvl w:ilvl="8" w:tplc="0C0A0005" w:tentative="1">
+      <w:start w:val="1"/>
+      <w:numFmt w:val="bullet"/>
+      <w:lvlText w:val=""/>
+      <w:lvlJc w:val="left"/>
+      <w:pPr>
+        <w:ind w:left="6900" w:hanging="360"/>
+      </w:pPr>
+      <w:rPr>
+        <w:rFonts w:ascii="Wingdings" w:hAnsi="Wingdings" w:hint="default"/>
+      </w:rPr>
+    </w:lvl>
+  </w:abstractNum>
+  <w:abstractNum w:abstractNumId="4" w15:restartNumberingAfterBreak="0">
     <w:nsid w:val="7EA960C0"/>
     <w:multiLevelType w:val="multilevel"/>
     <w:tmpl w:val="CAA8238E"/>
@@ -3864,7 +4667,19 @@
     </w:lvl>
   </w:abstractNum>
   <w:num w:numId="1">
+    <w:abstractNumId w:val="4"/>
+  </w:num>
+  <w:num w:numId="2">
+    <w:abstractNumId w:val="3"/>
+  </w:num>
+  <w:num w:numId="3">
+    <w:abstractNumId w:val="2"/>
+  </w:num>
+  <w:num w:numId="4">
     <w:abstractNumId w:val="0"/>
+  </w:num>
+  <w:num w:numId="5">
+    <w:abstractNumId w:val="1"/>
   </w:num>
 </w:numbering>
 </file>
@@ -4440,9 +5255,7 @@
       <w:tblStyleRowBandSize w:val="1"/>
       <w:tblStyleColBandSize w:val="1"/>
       <w:tblCellMar>
-        <w:top w:w="0" w:type="dxa"/>
         <w:left w:w="115" w:type="dxa"/>
-        <w:bottom w:w="0" w:type="dxa"/>
         <w:right w:w="115" w:type="dxa"/>
       </w:tblCellMar>
     </w:tblPr>
@@ -4624,9 +5437,7 @@
       <w:tblStyleRowBandSize w:val="1"/>
       <w:tblStyleColBandSize w:val="1"/>
       <w:tblCellMar>
-        <w:top w:w="0" w:type="dxa"/>
         <w:left w:w="115" w:type="dxa"/>
-        <w:bottom w:w="0" w:type="dxa"/>
         <w:right w:w="115" w:type="dxa"/>
       </w:tblCellMar>
     </w:tblPr>
@@ -4798,6 +5609,22 @@
         </w:tcMar>
       </w:tcPr>
     </w:tblStylePr>
+  </w:style>
+  <w:style w:type="paragraph" w:styleId="Prrafodelista">
+    <w:name w:val="List Paragraph"/>
+    <w:basedOn w:val="Normal"/>
+    <w:uiPriority w:val="34"/>
+    <w:qFormat/>
+    <w:rsid w:val="00EA32B1"/>
+    <w:pPr>
+      <w:ind w:left="720"/>
+      <w:contextualSpacing/>
+    </w:pPr>
+  </w:style>
+  <w:style w:type="character" w:customStyle="1" w:styleId="apple-converted-space">
+    <w:name w:val="apple-converted-space"/>
+    <w:basedOn w:val="Fuentedeprrafopredeter"/>
+    <w:rsid w:val="00D50C9D"/>
   </w:style>
 </w:styles>
 </file>

</xml_diff>

<commit_message>
Completado el punto 2
Ya está el PP hecho, faltaría revisarlo y cambiar seguramente el formato de ciertas cosas
</commit_message>
<xml_diff>
--- a/PlanDeProyecto.docx
+++ b/PlanDeProyecto.docx
@@ -2843,25 +2843,41 @@
     </w:p>
     <w:p>
       <w:pPr>
+        <w:spacing w:after="0"/>
+        <w:contextualSpacing/>
+        <w:jc w:val="both"/>
+      </w:pPr>
+    </w:p>
+    <w:p>
+      <w:pPr>
+        <w:spacing w:after="0"/>
         <w:ind w:left="717"/>
         <w:jc w:val="both"/>
       </w:pPr>
-    </w:p>
-    <w:p>
-      <w:pPr>
-        <w:ind w:left="717"/>
-        <w:jc w:val="both"/>
-      </w:pPr>
-    </w:p>
-    <w:p>
-      <w:pPr>
-        <w:ind w:left="717"/>
-        <w:jc w:val="both"/>
-      </w:pPr>
-    </w:p>
-    <w:p>
-      <w:pPr>
-        <w:ind w:left="717"/>
+      <w:r>
+        <w:t>Debido a que estamos creando</w:t>
+      </w:r>
+      <w:r>
+        <w:t xml:space="preserve"> un software simple</w:t>
+      </w:r>
+      <w:r>
+        <w:t>, las variaciones del rendimiento v</w:t>
+      </w:r>
+      <w:r>
+        <w:t xml:space="preserve">endrían marcadas principalmente </w:t>
+      </w:r>
+      <w:r>
+        <w:t>por las características hardware d</w:t>
+      </w:r>
+      <w:r>
+        <w:t xml:space="preserve">el dispositivo o la velocidad y </w:t>
+      </w:r>
+      <w:r>
+        <w:t>procesamiento de acceso a registros almacenados en la base de datos.</w:t>
+      </w:r>
+    </w:p>
+    <w:p>
+      <w:pPr>
         <w:jc w:val="both"/>
       </w:pPr>
     </w:p>
@@ -3128,22 +3144,22 @@
         <w:rPr>
           <w:i/>
         </w:rPr>
+        <w:t>Work Breakdown Structure</w:t>
+      </w:r>
+      <w:r>
+        <w:t>)</w:t>
+      </w:r>
+      <w:r>
+        <w:t xml:space="preserve"> y finalmente se obtiene el esfuerzo para cada tarea, y el esfuerzo total.</w:t>
+      </w:r>
+    </w:p>
+    <w:p>
+      <w:pPr>
+        <w:ind w:left="360"/>
+        <w:jc w:val="both"/>
+      </w:pPr>
+      <w:r>
         <w:lastRenderedPageBreak/>
-        <w:t>Work Breakdown Structure</w:t>
-      </w:r>
-      <w:r>
-        <w:t>)</w:t>
-      </w:r>
-      <w:r>
-        <w:t xml:space="preserve"> y finalmente se obtiene el esfuerzo para cada tarea, y el esfuerzo total.</w:t>
-      </w:r>
-    </w:p>
-    <w:p>
-      <w:pPr>
-        <w:ind w:left="360"/>
-        <w:jc w:val="both"/>
-      </w:pPr>
-      <w:r>
         <w:t>En este proyecto nos decantamos por la técnica de descomposición basada en el proceso debido a que no contamos con datos históricos por la inexperiencia en este tipo de proyectos y porque se espera que esta técnica nos proporcione result</w:t>
       </w:r>
       <w:r>
@@ -3267,7 +3283,7 @@
       <w:tblPr>
         <w:tblStyle w:val="Tablaconcuadrcula"/>
         <w:tblW w:w="8716" w:type="dxa"/>
-        <w:tblInd w:w="360" w:type="dxa"/>
+        <w:jc w:val="center"/>
         <w:tblLook w:val="04A0" w:firstRow="1" w:lastRow="0" w:firstColumn="1" w:lastColumn="0" w:noHBand="0" w:noVBand="1"/>
       </w:tblPr>
       <w:tblGrid>
@@ -3280,6 +3296,9 @@
         <w:gridCol w:w="1235"/>
       </w:tblGrid>
       <w:tr>
+        <w:trPr>
+          <w:jc w:val="center"/>
+        </w:trPr>
         <w:tc>
           <w:tcPr>
             <w:tcW w:w="1234" w:type="dxa"/>
@@ -3289,7 +3308,7 @@
               <w:tabs>
                 <w:tab w:val="left" w:pos="870"/>
               </w:tabs>
-              <w:jc w:val="both"/>
+              <w:jc w:val="center"/>
             </w:pPr>
             <w:r>
               <w:t>Iteración</w:t>
@@ -3305,7 +3324,7 @@
               <w:tabs>
                 <w:tab w:val="left" w:pos="870"/>
               </w:tabs>
-              <w:jc w:val="both"/>
+              <w:jc w:val="center"/>
             </w:pPr>
             <w:r>
               <w:t>Módulo</w:t>
@@ -3321,7 +3340,7 @@
               <w:tabs>
                 <w:tab w:val="left" w:pos="870"/>
               </w:tabs>
-              <w:jc w:val="both"/>
+              <w:jc w:val="center"/>
             </w:pPr>
             <w:r>
               <w:t>Fase</w:t>
@@ -3337,7 +3356,7 @@
               <w:tabs>
                 <w:tab w:val="left" w:pos="870"/>
               </w:tabs>
-              <w:jc w:val="both"/>
+              <w:jc w:val="center"/>
             </w:pPr>
             <w:r>
               <w:t>Personas</w:t>
@@ -3353,7 +3372,7 @@
               <w:tabs>
                 <w:tab w:val="left" w:pos="870"/>
               </w:tabs>
-              <w:jc w:val="both"/>
+              <w:jc w:val="center"/>
             </w:pPr>
             <w:r>
               <w:t>Días</w:t>
@@ -3369,10 +3388,10 @@
               <w:tabs>
                 <w:tab w:val="left" w:pos="870"/>
               </w:tabs>
-              <w:jc w:val="both"/>
+              <w:jc w:val="center"/>
             </w:pPr>
             <w:r>
-              <w:t xml:space="preserve">Personas </w:t>
+              <w:t>Personas</w:t>
             </w:r>
           </w:p>
           <w:p>
@@ -3380,7 +3399,7 @@
               <w:tabs>
                 <w:tab w:val="left" w:pos="870"/>
               </w:tabs>
-              <w:jc w:val="both"/>
+              <w:jc w:val="center"/>
             </w:pPr>
             <w:r>
               <w:t>*</w:t>
@@ -3391,7 +3410,7 @@
               <w:tabs>
                 <w:tab w:val="left" w:pos="870"/>
               </w:tabs>
-              <w:jc w:val="both"/>
+              <w:jc w:val="center"/>
             </w:pPr>
             <w:r>
               <w:t>Días</w:t>
@@ -3407,7 +3426,7 @@
               <w:tabs>
                 <w:tab w:val="left" w:pos="870"/>
               </w:tabs>
-              <w:jc w:val="both"/>
+              <w:jc w:val="center"/>
             </w:pPr>
             <w:r>
               <w:t>Esfuerzo</w:t>
@@ -3418,7 +3437,7 @@
               <w:tabs>
                 <w:tab w:val="left" w:pos="870"/>
               </w:tabs>
-              <w:jc w:val="both"/>
+              <w:jc w:val="center"/>
             </w:pPr>
             <w:r>
               <w:t>Total</w:t>
@@ -3427,6 +3446,9 @@
         </w:tc>
       </w:tr>
       <w:tr>
+        <w:trPr>
+          <w:jc w:val="center"/>
+        </w:trPr>
         <w:tc>
           <w:tcPr>
             <w:tcW w:w="1234" w:type="dxa"/>
@@ -3436,8 +3458,11 @@
               <w:tabs>
                 <w:tab w:val="left" w:pos="870"/>
               </w:tabs>
-              <w:jc w:val="both"/>
-            </w:pPr>
+              <w:jc w:val="center"/>
+            </w:pPr>
+            <w:r>
+              <w:t>1ª</w:t>
+            </w:r>
           </w:p>
         </w:tc>
         <w:tc>
@@ -3449,8 +3474,11 @@
               <w:tabs>
                 <w:tab w:val="left" w:pos="870"/>
               </w:tabs>
-              <w:jc w:val="both"/>
-            </w:pPr>
+              <w:jc w:val="center"/>
+            </w:pPr>
+            <w:r>
+              <w:t>Cuentas</w:t>
+            </w:r>
           </w:p>
         </w:tc>
         <w:tc>
@@ -3462,7 +3490,7 @@
               <w:tabs>
                 <w:tab w:val="left" w:pos="870"/>
               </w:tabs>
-              <w:jc w:val="both"/>
+              <w:jc w:val="center"/>
             </w:pPr>
             <w:r>
               <w:t>Análisis</w:t>
@@ -3473,7 +3501,7 @@
               <w:tabs>
                 <w:tab w:val="left" w:pos="870"/>
               </w:tabs>
-              <w:jc w:val="both"/>
+              <w:jc w:val="center"/>
             </w:pPr>
             <w:r>
               <w:t>Diseño</w:t>
@@ -3484,7 +3512,7 @@
               <w:tabs>
                 <w:tab w:val="left" w:pos="870"/>
               </w:tabs>
-              <w:jc w:val="both"/>
+              <w:jc w:val="center"/>
             </w:pPr>
             <w:r>
               <w:t>Codificación</w:t>
@@ -3495,7 +3523,7 @@
               <w:tabs>
                 <w:tab w:val="left" w:pos="870"/>
               </w:tabs>
-              <w:jc w:val="both"/>
+              <w:jc w:val="center"/>
             </w:pPr>
             <w:r>
               <w:t>Pruebas</w:t>
@@ -3511,7 +3539,7 @@
               <w:tabs>
                 <w:tab w:val="left" w:pos="870"/>
               </w:tabs>
-              <w:jc w:val="both"/>
+              <w:jc w:val="center"/>
             </w:pPr>
             <w:r>
               <w:t>1</w:t>
@@ -3522,7 +3550,7 @@
               <w:tabs>
                 <w:tab w:val="left" w:pos="870"/>
               </w:tabs>
-              <w:jc w:val="both"/>
+              <w:jc w:val="center"/>
             </w:pPr>
             <w:r>
               <w:t>1</w:t>
@@ -3533,7 +3561,7 @@
               <w:tabs>
                 <w:tab w:val="left" w:pos="870"/>
               </w:tabs>
-              <w:jc w:val="both"/>
+              <w:jc w:val="center"/>
             </w:pPr>
             <w:r>
               <w:t>1</w:t>
@@ -3544,7 +3572,7 @@
               <w:tabs>
                 <w:tab w:val="left" w:pos="870"/>
               </w:tabs>
-              <w:jc w:val="both"/>
+              <w:jc w:val="center"/>
             </w:pPr>
             <w:r>
               <w:t>1</w:t>
@@ -3560,49 +3588,44 @@
               <w:tabs>
                 <w:tab w:val="left" w:pos="870"/>
               </w:tabs>
-              <w:jc w:val="both"/>
-            </w:pPr>
-          </w:p>
-        </w:tc>
-        <w:tc>
-          <w:tcPr>
-            <w:tcW w:w="1235" w:type="dxa"/>
-          </w:tcPr>
+              <w:jc w:val="center"/>
+            </w:pPr>
+            <w:r>
+              <w:t>10</w:t>
+            </w:r>
+          </w:p>
           <w:p>
             <w:pPr>
               <w:tabs>
                 <w:tab w:val="left" w:pos="870"/>
               </w:tabs>
-              <w:jc w:val="both"/>
-            </w:pPr>
-          </w:p>
-        </w:tc>
-        <w:tc>
-          <w:tcPr>
-            <w:tcW w:w="1235" w:type="dxa"/>
-          </w:tcPr>
+              <w:jc w:val="center"/>
+            </w:pPr>
+            <w:r>
+              <w:t>22</w:t>
+            </w:r>
+          </w:p>
           <w:p>
             <w:pPr>
               <w:tabs>
                 <w:tab w:val="left" w:pos="870"/>
               </w:tabs>
-              <w:jc w:val="both"/>
-            </w:pPr>
-          </w:p>
-        </w:tc>
-      </w:tr>
-      <w:tr>
-        <w:tc>
-          <w:tcPr>
-            <w:tcW w:w="1234" w:type="dxa"/>
-          </w:tcPr>
+              <w:jc w:val="center"/>
+            </w:pPr>
+            <w:r>
+              <w:t>5</w:t>
+            </w:r>
+          </w:p>
           <w:p>
             <w:pPr>
               <w:tabs>
                 <w:tab w:val="left" w:pos="870"/>
               </w:tabs>
-              <w:jc w:val="both"/>
-            </w:pPr>
+              <w:jc w:val="center"/>
+            </w:pPr>
+            <w:r>
+              <w:t>6</w:t>
+            </w:r>
           </w:p>
         </w:tc>
         <w:tc>
@@ -3614,20 +3637,109 @@
               <w:tabs>
                 <w:tab w:val="left" w:pos="870"/>
               </w:tabs>
-              <w:jc w:val="both"/>
-            </w:pPr>
-          </w:p>
-        </w:tc>
-        <w:tc>
-          <w:tcPr>
-            <w:tcW w:w="1307" w:type="dxa"/>
-          </w:tcPr>
+              <w:jc w:val="center"/>
+            </w:pPr>
+            <w:r>
+              <w:t>10</w:t>
+            </w:r>
+          </w:p>
           <w:p>
             <w:pPr>
               <w:tabs>
                 <w:tab w:val="left" w:pos="870"/>
               </w:tabs>
-              <w:jc w:val="both"/>
+              <w:jc w:val="center"/>
+            </w:pPr>
+            <w:r>
+              <w:t>22</w:t>
+            </w:r>
+          </w:p>
+          <w:p>
+            <w:pPr>
+              <w:tabs>
+                <w:tab w:val="left" w:pos="870"/>
+              </w:tabs>
+              <w:jc w:val="center"/>
+            </w:pPr>
+            <w:r>
+              <w:t>5</w:t>
+            </w:r>
+          </w:p>
+          <w:p>
+            <w:pPr>
+              <w:tabs>
+                <w:tab w:val="left" w:pos="870"/>
+              </w:tabs>
+              <w:jc w:val="center"/>
+            </w:pPr>
+            <w:r>
+              <w:t>6</w:t>
+            </w:r>
+          </w:p>
+        </w:tc>
+        <w:tc>
+          <w:tcPr>
+            <w:tcW w:w="1235" w:type="dxa"/>
+          </w:tcPr>
+          <w:p>
+            <w:pPr>
+              <w:tabs>
+                <w:tab w:val="left" w:pos="870"/>
+              </w:tabs>
+              <w:jc w:val="center"/>
+            </w:pPr>
+            <w:r>
+              <w:t>43</w:t>
+            </w:r>
+          </w:p>
+        </w:tc>
+      </w:tr>
+      <w:tr>
+        <w:trPr>
+          <w:jc w:val="center"/>
+        </w:trPr>
+        <w:tc>
+          <w:tcPr>
+            <w:tcW w:w="1234" w:type="dxa"/>
+          </w:tcPr>
+          <w:p>
+            <w:pPr>
+              <w:tabs>
+                <w:tab w:val="left" w:pos="870"/>
+              </w:tabs>
+              <w:jc w:val="center"/>
+            </w:pPr>
+            <w:r>
+              <w:t>2ª</w:t>
+            </w:r>
+          </w:p>
+        </w:tc>
+        <w:tc>
+          <w:tcPr>
+            <w:tcW w:w="1235" w:type="dxa"/>
+          </w:tcPr>
+          <w:p>
+            <w:pPr>
+              <w:tabs>
+                <w:tab w:val="left" w:pos="870"/>
+              </w:tabs>
+              <w:jc w:val="center"/>
+            </w:pPr>
+            <w:r>
+              <w:t>Historial Clínico</w:t>
+            </w:r>
+          </w:p>
+        </w:tc>
+        <w:tc>
+          <w:tcPr>
+            <w:tcW w:w="1307" w:type="dxa"/>
+          </w:tcPr>
+          <w:p>
+            <w:pPr>
+              <w:tabs>
+                <w:tab w:val="left" w:pos="870"/>
+              </w:tabs>
+              <w:jc w:val="center"/>
             </w:pPr>
             <w:r>
               <w:t>Análisis</w:t>
@@ -3638,7 +3750,7 @@
               <w:tabs>
                 <w:tab w:val="left" w:pos="870"/>
               </w:tabs>
-              <w:jc w:val="both"/>
+              <w:jc w:val="center"/>
             </w:pPr>
             <w:r>
               <w:t>Diseño</w:t>
@@ -3649,7 +3761,7 @@
               <w:tabs>
                 <w:tab w:val="left" w:pos="870"/>
               </w:tabs>
-              <w:jc w:val="both"/>
+              <w:jc w:val="center"/>
             </w:pPr>
             <w:r>
               <w:t>Codificación</w:t>
@@ -3660,7 +3772,7 @@
               <w:tabs>
                 <w:tab w:val="left" w:pos="870"/>
               </w:tabs>
-              <w:jc w:val="both"/>
+              <w:jc w:val="center"/>
             </w:pPr>
             <w:r>
               <w:t>Pruebas</w:t>
@@ -3676,7 +3788,7 @@
               <w:tabs>
                 <w:tab w:val="left" w:pos="870"/>
               </w:tabs>
-              <w:jc w:val="both"/>
+              <w:jc w:val="center"/>
             </w:pPr>
             <w:r>
               <w:t>1</w:t>
@@ -3687,7 +3799,7 @@
               <w:tabs>
                 <w:tab w:val="left" w:pos="870"/>
               </w:tabs>
-              <w:jc w:val="both"/>
+              <w:jc w:val="center"/>
             </w:pPr>
             <w:r>
               <w:t>1</w:t>
@@ -3698,7 +3810,7 @@
               <w:tabs>
                 <w:tab w:val="left" w:pos="870"/>
               </w:tabs>
-              <w:jc w:val="both"/>
+              <w:jc w:val="center"/>
             </w:pPr>
             <w:r>
               <w:t>1</w:t>
@@ -3709,7 +3821,7 @@
               <w:tabs>
                 <w:tab w:val="left" w:pos="870"/>
               </w:tabs>
-              <w:jc w:val="both"/>
+              <w:jc w:val="center"/>
             </w:pPr>
             <w:r>
               <w:t>1</w:t>
@@ -3725,49 +3837,44 @@
               <w:tabs>
                 <w:tab w:val="left" w:pos="870"/>
               </w:tabs>
-              <w:jc w:val="both"/>
-            </w:pPr>
-          </w:p>
-        </w:tc>
-        <w:tc>
-          <w:tcPr>
-            <w:tcW w:w="1235" w:type="dxa"/>
-          </w:tcPr>
+              <w:jc w:val="center"/>
+            </w:pPr>
+            <w:r>
+              <w:t>10</w:t>
+            </w:r>
+          </w:p>
           <w:p>
             <w:pPr>
               <w:tabs>
                 <w:tab w:val="left" w:pos="870"/>
               </w:tabs>
-              <w:jc w:val="both"/>
-            </w:pPr>
-          </w:p>
-        </w:tc>
-        <w:tc>
-          <w:tcPr>
-            <w:tcW w:w="1235" w:type="dxa"/>
-          </w:tcPr>
+              <w:jc w:val="center"/>
+            </w:pPr>
+            <w:r>
+              <w:t>22</w:t>
+            </w:r>
+          </w:p>
           <w:p>
             <w:pPr>
               <w:tabs>
                 <w:tab w:val="left" w:pos="870"/>
               </w:tabs>
-              <w:jc w:val="both"/>
-            </w:pPr>
-          </w:p>
-        </w:tc>
-      </w:tr>
-      <w:tr>
-        <w:tc>
-          <w:tcPr>
-            <w:tcW w:w="1234" w:type="dxa"/>
-          </w:tcPr>
+              <w:jc w:val="center"/>
+            </w:pPr>
+            <w:r>
+              <w:t>5</w:t>
+            </w:r>
+          </w:p>
           <w:p>
             <w:pPr>
               <w:tabs>
                 <w:tab w:val="left" w:pos="870"/>
               </w:tabs>
-              <w:jc w:val="both"/>
-            </w:pPr>
+              <w:jc w:val="center"/>
+            </w:pPr>
+            <w:r>
+              <w:t>6</w:t>
+            </w:r>
           </w:p>
         </w:tc>
         <w:tc>
@@ -3779,20 +3886,109 @@
               <w:tabs>
                 <w:tab w:val="left" w:pos="870"/>
               </w:tabs>
-              <w:jc w:val="both"/>
-            </w:pPr>
-          </w:p>
-        </w:tc>
-        <w:tc>
-          <w:tcPr>
-            <w:tcW w:w="1307" w:type="dxa"/>
-          </w:tcPr>
+              <w:jc w:val="center"/>
+            </w:pPr>
+            <w:r>
+              <w:t>10</w:t>
+            </w:r>
+          </w:p>
           <w:p>
             <w:pPr>
               <w:tabs>
                 <w:tab w:val="left" w:pos="870"/>
               </w:tabs>
-              <w:jc w:val="both"/>
+              <w:jc w:val="center"/>
+            </w:pPr>
+            <w:r>
+              <w:t>22</w:t>
+            </w:r>
+          </w:p>
+          <w:p>
+            <w:pPr>
+              <w:tabs>
+                <w:tab w:val="left" w:pos="870"/>
+              </w:tabs>
+              <w:jc w:val="center"/>
+            </w:pPr>
+            <w:r>
+              <w:t>5</w:t>
+            </w:r>
+          </w:p>
+          <w:p>
+            <w:pPr>
+              <w:tabs>
+                <w:tab w:val="left" w:pos="870"/>
+              </w:tabs>
+              <w:jc w:val="center"/>
+            </w:pPr>
+            <w:r>
+              <w:t>6</w:t>
+            </w:r>
+          </w:p>
+        </w:tc>
+        <w:tc>
+          <w:tcPr>
+            <w:tcW w:w="1235" w:type="dxa"/>
+          </w:tcPr>
+          <w:p>
+            <w:pPr>
+              <w:tabs>
+                <w:tab w:val="left" w:pos="870"/>
+              </w:tabs>
+              <w:jc w:val="center"/>
+            </w:pPr>
+            <w:r>
+              <w:t>43</w:t>
+            </w:r>
+          </w:p>
+        </w:tc>
+      </w:tr>
+      <w:tr>
+        <w:trPr>
+          <w:jc w:val="center"/>
+        </w:trPr>
+        <w:tc>
+          <w:tcPr>
+            <w:tcW w:w="1234" w:type="dxa"/>
+          </w:tcPr>
+          <w:p>
+            <w:pPr>
+              <w:tabs>
+                <w:tab w:val="left" w:pos="870"/>
+              </w:tabs>
+              <w:jc w:val="center"/>
+            </w:pPr>
+            <w:r>
+              <w:t>3ª</w:t>
+            </w:r>
+          </w:p>
+        </w:tc>
+        <w:tc>
+          <w:tcPr>
+            <w:tcW w:w="1235" w:type="dxa"/>
+          </w:tcPr>
+          <w:p>
+            <w:pPr>
+              <w:tabs>
+                <w:tab w:val="left" w:pos="870"/>
+              </w:tabs>
+              <w:jc w:val="center"/>
+            </w:pPr>
+            <w:r>
+              <w:t>Primeros Auxilios</w:t>
+            </w:r>
+          </w:p>
+        </w:tc>
+        <w:tc>
+          <w:tcPr>
+            <w:tcW w:w="1307" w:type="dxa"/>
+          </w:tcPr>
+          <w:p>
+            <w:pPr>
+              <w:tabs>
+                <w:tab w:val="left" w:pos="870"/>
+              </w:tabs>
+              <w:jc w:val="center"/>
             </w:pPr>
             <w:r>
               <w:t>Análisis</w:t>
@@ -3803,7 +3999,7 @@
               <w:tabs>
                 <w:tab w:val="left" w:pos="870"/>
               </w:tabs>
-              <w:jc w:val="both"/>
+              <w:jc w:val="center"/>
             </w:pPr>
             <w:r>
               <w:t>Diseño</w:t>
@@ -3814,7 +4010,7 @@
               <w:tabs>
                 <w:tab w:val="left" w:pos="870"/>
               </w:tabs>
-              <w:jc w:val="both"/>
+              <w:jc w:val="center"/>
             </w:pPr>
             <w:r>
               <w:t>Codificación</w:t>
@@ -3825,7 +4021,7 @@
               <w:tabs>
                 <w:tab w:val="left" w:pos="870"/>
               </w:tabs>
-              <w:jc w:val="both"/>
+              <w:jc w:val="center"/>
             </w:pPr>
             <w:r>
               <w:t>Pruebas</w:t>
@@ -3841,7 +4037,7 @@
               <w:tabs>
                 <w:tab w:val="left" w:pos="870"/>
               </w:tabs>
-              <w:jc w:val="both"/>
+              <w:jc w:val="center"/>
             </w:pPr>
             <w:r>
               <w:t>1</w:t>
@@ -3852,7 +4048,7 @@
               <w:tabs>
                 <w:tab w:val="left" w:pos="870"/>
               </w:tabs>
-              <w:jc w:val="both"/>
+              <w:jc w:val="center"/>
             </w:pPr>
             <w:r>
               <w:t>1</w:t>
@@ -3863,7 +4059,7 @@
               <w:tabs>
                 <w:tab w:val="left" w:pos="870"/>
               </w:tabs>
-              <w:jc w:val="both"/>
+              <w:jc w:val="center"/>
             </w:pPr>
             <w:r>
               <w:t>1</w:t>
@@ -3874,7 +4070,7 @@
               <w:tabs>
                 <w:tab w:val="left" w:pos="870"/>
               </w:tabs>
-              <w:jc w:val="both"/>
+              <w:jc w:val="center"/>
             </w:pPr>
             <w:r>
               <w:t>1</w:t>
@@ -3890,49 +4086,44 @@
               <w:tabs>
                 <w:tab w:val="left" w:pos="870"/>
               </w:tabs>
-              <w:jc w:val="both"/>
-            </w:pPr>
-          </w:p>
-        </w:tc>
-        <w:tc>
-          <w:tcPr>
-            <w:tcW w:w="1235" w:type="dxa"/>
-          </w:tcPr>
+              <w:jc w:val="center"/>
+            </w:pPr>
+            <w:r>
+              <w:t>10</w:t>
+            </w:r>
+          </w:p>
           <w:p>
             <w:pPr>
               <w:tabs>
                 <w:tab w:val="left" w:pos="870"/>
               </w:tabs>
-              <w:jc w:val="both"/>
-            </w:pPr>
-          </w:p>
-        </w:tc>
-        <w:tc>
-          <w:tcPr>
-            <w:tcW w:w="1235" w:type="dxa"/>
-          </w:tcPr>
+              <w:jc w:val="center"/>
+            </w:pPr>
+            <w:r>
+              <w:t>22</w:t>
+            </w:r>
+          </w:p>
           <w:p>
             <w:pPr>
               <w:tabs>
                 <w:tab w:val="left" w:pos="870"/>
               </w:tabs>
-              <w:jc w:val="both"/>
-            </w:pPr>
-          </w:p>
-        </w:tc>
-      </w:tr>
-      <w:tr>
-        <w:tc>
-          <w:tcPr>
-            <w:tcW w:w="1234" w:type="dxa"/>
-          </w:tcPr>
+              <w:jc w:val="center"/>
+            </w:pPr>
+            <w:r>
+              <w:t>5</w:t>
+            </w:r>
+          </w:p>
           <w:p>
             <w:pPr>
               <w:tabs>
                 <w:tab w:val="left" w:pos="870"/>
               </w:tabs>
-              <w:jc w:val="both"/>
-            </w:pPr>
+              <w:jc w:val="center"/>
+            </w:pPr>
+            <w:r>
+              <w:t>6</w:t>
+            </w:r>
           </w:p>
         </w:tc>
         <w:tc>
@@ -3944,23 +4135,21 @@
               <w:tabs>
                 <w:tab w:val="left" w:pos="870"/>
               </w:tabs>
-              <w:jc w:val="both"/>
-            </w:pPr>
-          </w:p>
-        </w:tc>
-        <w:tc>
-          <w:tcPr>
-            <w:tcW w:w="1307" w:type="dxa"/>
-          </w:tcPr>
+              <w:jc w:val="center"/>
+            </w:pPr>
+            <w:r>
+              <w:t>10</w:t>
+            </w:r>
+          </w:p>
           <w:p>
             <w:pPr>
               <w:tabs>
                 <w:tab w:val="left" w:pos="870"/>
               </w:tabs>
-              <w:jc w:val="both"/>
+              <w:jc w:val="center"/>
             </w:pPr>
             <w:r>
-              <w:t>Análisis</w:t>
+              <w:t>22</w:t>
             </w:r>
           </w:p>
           <w:p>
@@ -3968,10 +4157,10 @@
               <w:tabs>
                 <w:tab w:val="left" w:pos="870"/>
               </w:tabs>
-              <w:jc w:val="both"/>
+              <w:jc w:val="center"/>
             </w:pPr>
             <w:r>
-              <w:t>Diseño</w:t>
+              <w:t>5</w:t>
             </w:r>
           </w:p>
           <w:p>
@@ -3979,275 +4168,27 @@
               <w:tabs>
                 <w:tab w:val="left" w:pos="870"/>
               </w:tabs>
-              <w:jc w:val="both"/>
+              <w:jc w:val="center"/>
             </w:pPr>
             <w:r>
-              <w:t>Codificación</w:t>
+              <w:t>6</w:t>
             </w:r>
           </w:p>
+        </w:tc>
+        <w:tc>
+          <w:tcPr>
+            <w:tcW w:w="1235" w:type="dxa"/>
+          </w:tcPr>
           <w:p>
             <w:pPr>
               <w:tabs>
                 <w:tab w:val="left" w:pos="870"/>
               </w:tabs>
-              <w:jc w:val="both"/>
+              <w:jc w:val="center"/>
             </w:pPr>
             <w:r>
-              <w:t>Pruebas</w:t>
+              <w:t>43</w:t>
             </w:r>
-          </w:p>
-        </w:tc>
-        <w:tc>
-          <w:tcPr>
-            <w:tcW w:w="1235" w:type="dxa"/>
-          </w:tcPr>
-          <w:p>
-            <w:pPr>
-              <w:tabs>
-                <w:tab w:val="left" w:pos="870"/>
-              </w:tabs>
-              <w:jc w:val="both"/>
-            </w:pPr>
-            <w:r>
-              <w:t>1</w:t>
-            </w:r>
-          </w:p>
-          <w:p>
-            <w:pPr>
-              <w:tabs>
-                <w:tab w:val="left" w:pos="870"/>
-              </w:tabs>
-              <w:jc w:val="both"/>
-            </w:pPr>
-            <w:r>
-              <w:t>1</w:t>
-            </w:r>
-          </w:p>
-          <w:p>
-            <w:pPr>
-              <w:tabs>
-                <w:tab w:val="left" w:pos="870"/>
-              </w:tabs>
-              <w:jc w:val="both"/>
-            </w:pPr>
-            <w:r>
-              <w:t>1</w:t>
-            </w:r>
-          </w:p>
-          <w:p>
-            <w:pPr>
-              <w:tabs>
-                <w:tab w:val="left" w:pos="870"/>
-              </w:tabs>
-              <w:jc w:val="both"/>
-            </w:pPr>
-            <w:r>
-              <w:t>1</w:t>
-            </w:r>
-          </w:p>
-        </w:tc>
-        <w:tc>
-          <w:tcPr>
-            <w:tcW w:w="1235" w:type="dxa"/>
-          </w:tcPr>
-          <w:p>
-            <w:pPr>
-              <w:tabs>
-                <w:tab w:val="left" w:pos="870"/>
-              </w:tabs>
-              <w:jc w:val="both"/>
-            </w:pPr>
-          </w:p>
-        </w:tc>
-        <w:tc>
-          <w:tcPr>
-            <w:tcW w:w="1235" w:type="dxa"/>
-          </w:tcPr>
-          <w:p>
-            <w:pPr>
-              <w:tabs>
-                <w:tab w:val="left" w:pos="870"/>
-              </w:tabs>
-              <w:jc w:val="both"/>
-            </w:pPr>
-          </w:p>
-        </w:tc>
-        <w:tc>
-          <w:tcPr>
-            <w:tcW w:w="1235" w:type="dxa"/>
-          </w:tcPr>
-          <w:p>
-            <w:pPr>
-              <w:tabs>
-                <w:tab w:val="left" w:pos="870"/>
-              </w:tabs>
-              <w:jc w:val="both"/>
-            </w:pPr>
-          </w:p>
-        </w:tc>
-      </w:tr>
-      <w:tr>
-        <w:tc>
-          <w:tcPr>
-            <w:tcW w:w="1234" w:type="dxa"/>
-          </w:tcPr>
-          <w:p>
-            <w:pPr>
-              <w:tabs>
-                <w:tab w:val="left" w:pos="870"/>
-              </w:tabs>
-              <w:jc w:val="both"/>
-            </w:pPr>
-          </w:p>
-        </w:tc>
-        <w:tc>
-          <w:tcPr>
-            <w:tcW w:w="1235" w:type="dxa"/>
-          </w:tcPr>
-          <w:p>
-            <w:pPr>
-              <w:tabs>
-                <w:tab w:val="left" w:pos="870"/>
-              </w:tabs>
-              <w:jc w:val="both"/>
-            </w:pPr>
-          </w:p>
-        </w:tc>
-        <w:tc>
-          <w:tcPr>
-            <w:tcW w:w="1307" w:type="dxa"/>
-          </w:tcPr>
-          <w:p>
-            <w:pPr>
-              <w:tabs>
-                <w:tab w:val="left" w:pos="870"/>
-              </w:tabs>
-              <w:jc w:val="both"/>
-            </w:pPr>
-            <w:r>
-              <w:t>Análisis</w:t>
-            </w:r>
-          </w:p>
-          <w:p>
-            <w:pPr>
-              <w:tabs>
-                <w:tab w:val="left" w:pos="870"/>
-              </w:tabs>
-              <w:jc w:val="both"/>
-            </w:pPr>
-            <w:r>
-              <w:t>Diseño</w:t>
-            </w:r>
-          </w:p>
-          <w:p>
-            <w:pPr>
-              <w:tabs>
-                <w:tab w:val="left" w:pos="870"/>
-              </w:tabs>
-              <w:jc w:val="both"/>
-            </w:pPr>
-            <w:r>
-              <w:t>Codificación</w:t>
-            </w:r>
-          </w:p>
-          <w:p>
-            <w:pPr>
-              <w:tabs>
-                <w:tab w:val="left" w:pos="870"/>
-              </w:tabs>
-              <w:jc w:val="both"/>
-            </w:pPr>
-            <w:r>
-              <w:t>Pruebas</w:t>
-            </w:r>
-          </w:p>
-        </w:tc>
-        <w:tc>
-          <w:tcPr>
-            <w:tcW w:w="1235" w:type="dxa"/>
-          </w:tcPr>
-          <w:p>
-            <w:pPr>
-              <w:tabs>
-                <w:tab w:val="left" w:pos="870"/>
-              </w:tabs>
-              <w:jc w:val="both"/>
-            </w:pPr>
-            <w:r>
-              <w:t>1</w:t>
-            </w:r>
-          </w:p>
-          <w:p>
-            <w:pPr>
-              <w:tabs>
-                <w:tab w:val="left" w:pos="870"/>
-              </w:tabs>
-              <w:jc w:val="both"/>
-            </w:pPr>
-            <w:r>
-              <w:t>1</w:t>
-            </w:r>
-          </w:p>
-          <w:p>
-            <w:pPr>
-              <w:tabs>
-                <w:tab w:val="left" w:pos="870"/>
-              </w:tabs>
-              <w:jc w:val="both"/>
-            </w:pPr>
-            <w:r>
-              <w:t>1</w:t>
-            </w:r>
-          </w:p>
-          <w:p>
-            <w:pPr>
-              <w:tabs>
-                <w:tab w:val="left" w:pos="870"/>
-              </w:tabs>
-              <w:jc w:val="both"/>
-            </w:pPr>
-            <w:r>
-              <w:t>1</w:t>
-            </w:r>
-          </w:p>
-        </w:tc>
-        <w:tc>
-          <w:tcPr>
-            <w:tcW w:w="1235" w:type="dxa"/>
-          </w:tcPr>
-          <w:p>
-            <w:pPr>
-              <w:tabs>
-                <w:tab w:val="left" w:pos="870"/>
-              </w:tabs>
-              <w:jc w:val="both"/>
-            </w:pPr>
-          </w:p>
-        </w:tc>
-        <w:tc>
-          <w:tcPr>
-            <w:tcW w:w="1235" w:type="dxa"/>
-          </w:tcPr>
-          <w:p>
-            <w:pPr>
-              <w:tabs>
-                <w:tab w:val="left" w:pos="870"/>
-              </w:tabs>
-              <w:jc w:val="both"/>
-            </w:pPr>
-          </w:p>
-        </w:tc>
-        <w:tc>
-          <w:tcPr>
-            <w:tcW w:w="1235" w:type="dxa"/>
-          </w:tcPr>
-          <w:p>
-            <w:pPr>
-              <w:tabs>
-                <w:tab w:val="left" w:pos="870"/>
-              </w:tabs>
-              <w:jc w:val="both"/>
-            </w:pPr>
           </w:p>
         </w:tc>
       </w:tr>
@@ -4257,7 +4198,7 @@
         <w:tabs>
           <w:tab w:val="left" w:pos="870"/>
         </w:tabs>
-        <w:jc w:val="both"/>
+        <w:jc w:val="center"/>
       </w:pPr>
     </w:p>
     <w:p>
@@ -4277,7 +4218,6 @@
           <w:sz w:val="28"/>
           <w:szCs w:val="28"/>
         </w:rPr>
-        <w:lastRenderedPageBreak/>
         <w:t>Estrategia de gestión del riesgo</w:t>
       </w:r>
     </w:p>
@@ -4346,6 +4286,7 @@
         <w:rPr>
           <w:rFonts w:eastAsia="Times New Roman"/>
         </w:rPr>
+        <w:lastRenderedPageBreak/>
         <w:t>Entendemos por “</w:t>
       </w:r>
       <w:r>
@@ -5102,7 +5043,6 @@
                 <w:b/>
                 <w:bCs/>
               </w:rPr>
-              <w:lastRenderedPageBreak/>
               <w:t>Nº</w:t>
             </w:r>
           </w:p>
@@ -5847,6 +5787,7 @@
               <w:rPr>
                 <w:rFonts w:eastAsia="Times New Roman"/>
               </w:rPr>
+              <w:lastRenderedPageBreak/>
               <w:t>4</w:t>
             </w:r>
           </w:p>
@@ -7279,7 +7220,6 @@
         <w:rPr>
           <w:rFonts w:eastAsia="Times New Roman"/>
         </w:rPr>
-        <w:lastRenderedPageBreak/>
         <w:t>3.3.1.3. Plan de Contingencia</w:t>
       </w:r>
     </w:p>
@@ -7369,6 +7309,7 @@
         <w:rPr>
           <w:rFonts w:eastAsia="Times New Roman"/>
         </w:rPr>
+        <w:lastRenderedPageBreak/>
         <w:t>3.3.2.1 Reducción</w:t>
       </w:r>
     </w:p>
@@ -7658,7 +7599,6 @@
         <w:rPr>
           <w:rFonts w:eastAsia="Times New Roman"/>
         </w:rPr>
-        <w:lastRenderedPageBreak/>
         <w:t>Establecer reuniones periódicas entre todos los integrantes que den una idea general de la marcha del proyecto.</w:t>
       </w:r>
     </w:p>
@@ -7742,6 +7682,7 @@
         <w:rPr>
           <w:rFonts w:eastAsia="Times New Roman"/>
         </w:rPr>
+        <w:lastRenderedPageBreak/>
         <w:t>3.3.4. Riesgo:  Falta de tiempo para puesta en Producción y pruebas</w:t>
       </w:r>
     </w:p>
@@ -8124,6 +8065,7 @@
         <w:rPr>
           <w:rFonts w:eastAsia="Times New Roman"/>
         </w:rPr>
+        <w:lastRenderedPageBreak/>
         <w:t>3.3.6.1 Reducción    </w:t>
       </w:r>
     </w:p>
@@ -8518,6 +8460,7 @@
         <w:rPr>
           <w:rFonts w:eastAsia="Times New Roman"/>
         </w:rPr>
+        <w:lastRenderedPageBreak/>
         <w:t>Reestablecer la información perdida mediante las oportunas operaciones de “Restore”</w:t>
       </w:r>
     </w:p>
@@ -8895,6 +8838,7 @@
         <w:rPr>
           <w:rFonts w:eastAsia="Times New Roman"/>
         </w:rPr>
+        <w:lastRenderedPageBreak/>
         <w:t>Diseño adecuado de la Base de Datos</w:t>
       </w:r>
     </w:p>
@@ -9233,7 +9177,6 @@
         <w:rPr>
           <w:rFonts w:eastAsia="Times New Roman"/>
         </w:rPr>
-        <w:lastRenderedPageBreak/>
         <w:t>Comunicación. Nada que observar.</w:t>
       </w:r>
     </w:p>
@@ -9292,6 +9235,13 @@
       <w:pPr>
         <w:jc w:val="both"/>
       </w:pPr>
+    </w:p>
+    <w:p>
+      <w:pPr>
+        <w:jc w:val="both"/>
+      </w:pPr>
+      <w:bookmarkStart w:id="18" w:name="_GoBack"/>
+      <w:bookmarkEnd w:id="18"/>
     </w:p>
     <w:p>
       <w:pPr>
@@ -9304,14 +9254,15 @@
         <w:contextualSpacing/>
         <w:jc w:val="both"/>
       </w:pPr>
-      <w:bookmarkStart w:id="18" w:name="_z337ya" w:colFirst="0" w:colLast="0"/>
-      <w:bookmarkEnd w:id="18"/>
+      <w:bookmarkStart w:id="19" w:name="_z337ya" w:colFirst="0" w:colLast="0"/>
+      <w:bookmarkEnd w:id="19"/>
       <w:r>
         <w:rPr>
           <w:b/>
           <w:sz w:val="24"/>
           <w:szCs w:val="24"/>
         </w:rPr>
+        <w:lastRenderedPageBreak/>
         <w:t xml:space="preserve">Planificación temporal del Control de Riesgos </w:t>
       </w:r>
     </w:p>
@@ -9368,8 +9319,8 @@
         <w:contextualSpacing/>
         <w:jc w:val="both"/>
       </w:pPr>
-      <w:bookmarkStart w:id="19" w:name="_3j2qqm3" w:colFirst="0" w:colLast="0"/>
-      <w:bookmarkEnd w:id="19"/>
+      <w:bookmarkStart w:id="20" w:name="_3j2qqm3" w:colFirst="0" w:colLast="0"/>
+      <w:bookmarkEnd w:id="20"/>
       <w:r>
         <w:rPr>
           <w:b/>
@@ -9457,8 +9408,8 @@
         <w:ind w:hanging="360"/>
         <w:jc w:val="both"/>
       </w:pPr>
-      <w:bookmarkStart w:id="20" w:name="_1y810tw" w:colFirst="0" w:colLast="0"/>
-      <w:bookmarkEnd w:id="20"/>
+      <w:bookmarkStart w:id="21" w:name="_1y810tw" w:colFirst="0" w:colLast="0"/>
+      <w:bookmarkEnd w:id="21"/>
       <w:r>
         <w:rPr>
           <w:b/>
@@ -9479,8 +9430,8 @@
         <w:contextualSpacing/>
         <w:jc w:val="both"/>
       </w:pPr>
-      <w:bookmarkStart w:id="21" w:name="_4i7ojhp" w:colFirst="0" w:colLast="0"/>
-      <w:bookmarkEnd w:id="21"/>
+      <w:bookmarkStart w:id="22" w:name="_4i7ojhp" w:colFirst="0" w:colLast="0"/>
+      <w:bookmarkEnd w:id="22"/>
       <w:r>
         <w:rPr>
           <w:b/>
@@ -9556,7 +9507,6 @@
         <w:rPr>
           <w:u w:val="single"/>
         </w:rPr>
-        <w:lastRenderedPageBreak/>
         <w:t>Diseño:</w:t>
       </w:r>
       <w:r>
@@ -9624,8 +9574,8 @@
         <w:contextualSpacing/>
         <w:jc w:val="both"/>
       </w:pPr>
-      <w:bookmarkStart w:id="22" w:name="_2xcytpi" w:colFirst="0" w:colLast="0"/>
-      <w:bookmarkEnd w:id="22"/>
+      <w:bookmarkStart w:id="23" w:name="_2xcytpi" w:colFirst="0" w:colLast="0"/>
+      <w:bookmarkEnd w:id="23"/>
       <w:r>
         <w:rPr>
           <w:b/>
@@ -9706,8 +9656,8 @@
         <w:contextualSpacing/>
         <w:jc w:val="both"/>
       </w:pPr>
-      <w:bookmarkStart w:id="23" w:name="_1ci93xb" w:colFirst="0" w:colLast="0"/>
-      <w:bookmarkEnd w:id="23"/>
+      <w:bookmarkStart w:id="24" w:name="_1ci93xb" w:colFirst="0" w:colLast="0"/>
+      <w:bookmarkEnd w:id="24"/>
       <w:r>
         <w:rPr>
           <w:b/>
@@ -9798,8 +9748,8 @@
         <w:contextualSpacing/>
         <w:jc w:val="both"/>
       </w:pPr>
-      <w:bookmarkStart w:id="24" w:name="_3whwml4" w:colFirst="0" w:colLast="0"/>
-      <w:bookmarkEnd w:id="24"/>
+      <w:bookmarkStart w:id="25" w:name="_3whwml4" w:colFirst="0" w:colLast="0"/>
+      <w:bookmarkEnd w:id="25"/>
       <w:r>
         <w:rPr>
           <w:b/>
@@ -9824,6 +9774,7 @@
         <w:rPr>
           <w:noProof/>
         </w:rPr>
+        <w:lastRenderedPageBreak/>
         <w:drawing>
           <wp:inline distT="0" distB="0" distL="0" distR="0" wp14:anchorId="0487D25B" wp14:editId="01B34345">
             <wp:extent cx="6121597" cy="2505075"/>
@@ -9887,8 +9838,8 @@
         <w:ind w:hanging="360"/>
         <w:jc w:val="both"/>
       </w:pPr>
-      <w:bookmarkStart w:id="25" w:name="_2bn6wsx" w:colFirst="0" w:colLast="0"/>
-      <w:bookmarkEnd w:id="25"/>
+      <w:bookmarkStart w:id="26" w:name="_2bn6wsx" w:colFirst="0" w:colLast="0"/>
+      <w:bookmarkEnd w:id="26"/>
       <w:r>
         <w:rPr>
           <w:b/>
@@ -9909,8 +9860,8 @@
         <w:contextualSpacing/>
         <w:jc w:val="both"/>
       </w:pPr>
-      <w:bookmarkStart w:id="26" w:name="_qsh70q" w:colFirst="0" w:colLast="0"/>
-      <w:bookmarkEnd w:id="26"/>
+      <w:bookmarkStart w:id="27" w:name="_qsh70q" w:colFirst="0" w:colLast="0"/>
+      <w:bookmarkEnd w:id="27"/>
       <w:r>
         <w:rPr>
           <w:b/>
@@ -9988,8 +9939,8 @@
         <w:contextualSpacing/>
         <w:jc w:val="both"/>
       </w:pPr>
-      <w:bookmarkStart w:id="27" w:name="_3as4poj" w:colFirst="0" w:colLast="0"/>
-      <w:bookmarkEnd w:id="27"/>
+      <w:bookmarkStart w:id="28" w:name="_3as4poj" w:colFirst="0" w:colLast="0"/>
+      <w:bookmarkEnd w:id="28"/>
       <w:r>
         <w:rPr>
           <w:b/>
@@ -10065,7 +10016,6 @@
         <w:jc w:val="both"/>
       </w:pPr>
       <w:r>
-        <w:lastRenderedPageBreak/>
         <w:tab/>
         <w:t>EL software utilizado para el desarrollo de la aplicación será:</w:t>
       </w:r>
@@ -10149,6 +10099,7 @@
           <w:szCs w:val="21"/>
           <w:shd w:val="clear" w:color="auto" w:fill="FFFFFF"/>
         </w:rPr>
+        <w:lastRenderedPageBreak/>
         <w:t>Balsamiq: Desarrollo gráfico de la aplicación.</w:t>
       </w:r>
     </w:p>
@@ -10163,8 +10114,8 @@
         <w:contextualSpacing/>
         <w:jc w:val="both"/>
       </w:pPr>
-      <w:bookmarkStart w:id="28" w:name="_1pxezwc" w:colFirst="0" w:colLast="0"/>
-      <w:bookmarkEnd w:id="28"/>
+      <w:bookmarkStart w:id="29" w:name="_1pxezwc" w:colFirst="0" w:colLast="0"/>
+      <w:bookmarkEnd w:id="29"/>
       <w:r>
         <w:rPr>
           <w:b/>
@@ -10461,8 +10412,8 @@
         <w:ind w:hanging="360"/>
         <w:jc w:val="both"/>
       </w:pPr>
-      <w:bookmarkStart w:id="29" w:name="_49x2ik5" w:colFirst="0" w:colLast="0"/>
-      <w:bookmarkEnd w:id="29"/>
+      <w:bookmarkStart w:id="30" w:name="_49x2ik5" w:colFirst="0" w:colLast="0"/>
+      <w:bookmarkEnd w:id="30"/>
       <w:r>
         <w:rPr>
           <w:b/>
@@ -10483,8 +10434,8 @@
         <w:contextualSpacing/>
         <w:jc w:val="both"/>
       </w:pPr>
-      <w:bookmarkStart w:id="30" w:name="_2p2csry" w:colFirst="0" w:colLast="0"/>
-      <w:bookmarkEnd w:id="30"/>
+      <w:bookmarkStart w:id="31" w:name="_2p2csry" w:colFirst="0" w:colLast="0"/>
+      <w:bookmarkEnd w:id="31"/>
       <w:r>
         <w:rPr>
           <w:b/>
@@ -10563,8 +10514,8 @@
         <w:contextualSpacing/>
         <w:jc w:val="both"/>
       </w:pPr>
-      <w:bookmarkStart w:id="31" w:name="_147n2zr" w:colFirst="0" w:colLast="0"/>
-      <w:bookmarkEnd w:id="31"/>
+      <w:bookmarkStart w:id="32" w:name="_147n2zr" w:colFirst="0" w:colLast="0"/>
+      <w:bookmarkEnd w:id="32"/>
       <w:r>
         <w:rPr>
           <w:b/>
@@ -10848,8 +10799,8 @@
         <w:ind w:hanging="360"/>
         <w:jc w:val="both"/>
       </w:pPr>
-      <w:bookmarkStart w:id="32" w:name="_3o7alnk" w:colFirst="0" w:colLast="0"/>
-      <w:bookmarkEnd w:id="32"/>
+      <w:bookmarkStart w:id="33" w:name="_3o7alnk" w:colFirst="0" w:colLast="0"/>
+      <w:bookmarkEnd w:id="33"/>
       <w:r>
         <w:rPr>
           <w:b/>
@@ -10863,8 +10814,8 @@
       <w:pPr>
         <w:jc w:val="both"/>
       </w:pPr>
-      <w:bookmarkStart w:id="33" w:name="_23ckvvd" w:colFirst="0" w:colLast="0"/>
-      <w:bookmarkEnd w:id="33"/>
+      <w:bookmarkStart w:id="34" w:name="_23ckvvd" w:colFirst="0" w:colLast="0"/>
+      <w:bookmarkEnd w:id="34"/>
       <w:r>
         <w:t xml:space="preserve">La finalidad básica del seguimiento es la observación de la persona u objeto que se controla, creando así sistemas de control en el que es fundamental especificar qué cambio se ha realizado en dicha </w:t>
       </w:r>
@@ -10947,8 +10898,8 @@
         <w:contextualSpacing/>
         <w:jc w:val="both"/>
       </w:pPr>
-      <w:bookmarkStart w:id="34" w:name="_ihv636" w:colFirst="0" w:colLast="0"/>
-      <w:bookmarkEnd w:id="34"/>
+      <w:bookmarkStart w:id="35" w:name="_ihv636" w:colFirst="0" w:colLast="0"/>
+      <w:bookmarkEnd w:id="35"/>
       <w:r>
         <w:rPr>
           <w:b/>
@@ -10969,8 +10920,8 @@
         <w:contextualSpacing/>
         <w:jc w:val="both"/>
       </w:pPr>
-      <w:bookmarkStart w:id="35" w:name="_32hioqz" w:colFirst="0" w:colLast="0"/>
-      <w:bookmarkEnd w:id="35"/>
+      <w:bookmarkStart w:id="36" w:name="_32hioqz" w:colFirst="0" w:colLast="0"/>
+      <w:bookmarkEnd w:id="36"/>
       <w:r>
         <w:rPr>
           <w:b/>
@@ -11153,8 +11104,8 @@
         <w:contextualSpacing/>
         <w:jc w:val="both"/>
       </w:pPr>
-      <w:bookmarkStart w:id="36" w:name="_1hmsyys" w:colFirst="0" w:colLast="0"/>
-      <w:bookmarkEnd w:id="36"/>
+      <w:bookmarkStart w:id="37" w:name="_1hmsyys" w:colFirst="0" w:colLast="0"/>
+      <w:bookmarkEnd w:id="37"/>
       <w:r>
         <w:rPr>
           <w:b/>
@@ -11290,8 +11241,8 @@
         <w:contextualSpacing/>
         <w:jc w:val="both"/>
       </w:pPr>
-      <w:bookmarkStart w:id="37" w:name="_41mghml" w:colFirst="0" w:colLast="0"/>
-      <w:bookmarkEnd w:id="37"/>
+      <w:bookmarkStart w:id="38" w:name="_41mghml" w:colFirst="0" w:colLast="0"/>
+      <w:bookmarkEnd w:id="38"/>
       <w:r>
         <w:rPr>
           <w:b/>
@@ -11407,8 +11358,8 @@
         <w:contextualSpacing/>
         <w:jc w:val="both"/>
       </w:pPr>
-      <w:bookmarkStart w:id="38" w:name="_2grqrue" w:colFirst="0" w:colLast="0"/>
-      <w:bookmarkEnd w:id="38"/>
+      <w:bookmarkStart w:id="39" w:name="_2grqrue" w:colFirst="0" w:colLast="0"/>
+      <w:bookmarkEnd w:id="39"/>
       <w:r>
         <w:rPr>
           <w:b/>
@@ -11456,8 +11407,8 @@
         <w:contextualSpacing/>
         <w:jc w:val="both"/>
       </w:pPr>
-      <w:bookmarkStart w:id="39" w:name="_vx1227" w:colFirst="0" w:colLast="0"/>
-      <w:bookmarkEnd w:id="39"/>
+      <w:bookmarkStart w:id="40" w:name="_vx1227" w:colFirst="0" w:colLast="0"/>
+      <w:bookmarkEnd w:id="40"/>
       <w:r>
         <w:rPr>
           <w:b/>
@@ -11515,8 +11466,8 @@
         <w:contextualSpacing/>
         <w:jc w:val="both"/>
       </w:pPr>
-      <w:bookmarkStart w:id="40" w:name="_3fwokq0" w:colFirst="0" w:colLast="0"/>
-      <w:bookmarkEnd w:id="40"/>
+      <w:bookmarkStart w:id="41" w:name="_3fwokq0" w:colFirst="0" w:colLast="0"/>
+      <w:bookmarkEnd w:id="41"/>
       <w:r>
         <w:rPr>
           <w:b/>
@@ -11544,8 +11495,6 @@
       <w:r>
         <w:t>. Así mismo los datos de la persona que ha realizado dicho cambio, fecha y archivo.</w:t>
       </w:r>
-      <w:bookmarkStart w:id="41" w:name="_GoBack"/>
-      <w:bookmarkEnd w:id="41"/>
     </w:p>
     <w:p>
       <w:pPr>
@@ -11652,7 +11601,7 @@
       <w:rPr>
         <w:noProof/>
       </w:rPr>
-      <w:t>23</w:t>
+      <w:t>8</w:t>
     </w:r>
     <w:r>
       <w:fldChar w:fldCharType="end"/>

</xml_diff>